<commit_message>
update the project plan
add the sample conversations
</commit_message>
<xml_diff>
--- a/Project Plan/Project Plan.docx
+++ b/Project Plan/Project Plan.docx
@@ -2,6 +2,192 @@
 <file path=word/document.xml><?xml version="1.0" encoding="utf-8"?>
 <w:document xmlns:ve="http://schemas.openxmlformats.org/markup-compatibility/2006" xmlns:o="urn:schemas-microsoft-com:office:office" xmlns:r="http://schemas.openxmlformats.org/officeDocument/2006/relationships" xmlns:m="http://schemas.openxmlformats.org/officeDocument/2006/math" xmlns:v="urn:schemas-microsoft-com:vml" xmlns:wp="http://schemas.openxmlformats.org/drawingml/2006/wordprocessingDrawing" xmlns:w10="urn:schemas-microsoft-com:office:word" xmlns:w="http://schemas.openxmlformats.org/wordprocessingml/2006/main" xmlns:wne="http://schemas.microsoft.com/office/word/2006/wordml">
   <w:body>
+    <w:p>
+      <w:pPr>
+        <w:rPr>
+          <w:rFonts w:ascii="Times New Roman" w:hAnsi="Times New Roman" w:cs="Times New Roman" w:hint="eastAsia"/>
+          <w:b/>
+          <w:szCs w:val="24"/>
+        </w:rPr>
+      </w:pPr>
+      <w:r>
+        <w:rPr>
+          <w:rFonts w:ascii="Times New Roman" w:hAnsi="Times New Roman" w:cs="Times New Roman" w:hint="eastAsia"/>
+          <w:b/>
+          <w:szCs w:val="24"/>
+        </w:rPr>
+        <w:t>COSC 310 Chatbot Project</w:t>
+      </w:r>
+    </w:p>
+    <w:p>
+      <w:pPr>
+        <w:rPr>
+          <w:rFonts w:ascii="Times New Roman" w:hAnsi="Times New Roman" w:cs="Times New Roman" w:hint="eastAsia"/>
+          <w:b/>
+          <w:szCs w:val="24"/>
+        </w:rPr>
+      </w:pPr>
+    </w:p>
+    <w:p>
+      <w:pPr>
+        <w:rPr>
+          <w:rFonts w:ascii="Times New Roman" w:hAnsi="Times New Roman" w:cs="Times New Roman" w:hint="eastAsia"/>
+          <w:b/>
+          <w:szCs w:val="24"/>
+        </w:rPr>
+      </w:pPr>
+      <w:r>
+        <w:rPr>
+          <w:rFonts w:ascii="Times New Roman" w:hAnsi="Times New Roman" w:cs="Times New Roman" w:hint="eastAsia"/>
+          <w:b/>
+          <w:szCs w:val="24"/>
+        </w:rPr>
+        <w:t>Team Members:</w:t>
+      </w:r>
+    </w:p>
+    <w:p>
+      <w:pPr>
+        <w:rPr>
+          <w:rFonts w:ascii="Times New Roman" w:hAnsi="Times New Roman" w:cs="Times New Roman" w:hint="eastAsia"/>
+          <w:szCs w:val="24"/>
+        </w:rPr>
+      </w:pPr>
+      <w:r>
+        <w:rPr>
+          <w:rFonts w:ascii="Times New Roman" w:hAnsi="Times New Roman" w:cs="Times New Roman" w:hint="eastAsia"/>
+          <w:b/>
+          <w:szCs w:val="24"/>
+        </w:rPr>
+        <w:tab/>
+      </w:r>
+      <w:r>
+        <w:rPr>
+          <w:rFonts w:ascii="Times New Roman" w:hAnsi="Times New Roman" w:cs="Times New Roman" w:hint="eastAsia"/>
+          <w:szCs w:val="24"/>
+        </w:rPr>
+        <w:t>Allan Tsai</w:t>
+      </w:r>
+    </w:p>
+    <w:p>
+      <w:pPr>
+        <w:rPr>
+          <w:rFonts w:ascii="Times New Roman" w:hAnsi="Times New Roman" w:cs="Times New Roman" w:hint="eastAsia"/>
+          <w:szCs w:val="24"/>
+        </w:rPr>
+      </w:pPr>
+      <w:r>
+        <w:rPr>
+          <w:rFonts w:ascii="Times New Roman" w:hAnsi="Times New Roman" w:cs="Times New Roman" w:hint="eastAsia"/>
+          <w:szCs w:val="24"/>
+        </w:rPr>
+        <w:tab/>
+        <w:t>Brett Dupree</w:t>
+      </w:r>
+    </w:p>
+    <w:p>
+      <w:pPr>
+        <w:rPr>
+          <w:rFonts w:ascii="Times New Roman" w:hAnsi="Times New Roman" w:cs="Times New Roman" w:hint="eastAsia"/>
+          <w:szCs w:val="24"/>
+        </w:rPr>
+      </w:pPr>
+      <w:r>
+        <w:rPr>
+          <w:rFonts w:ascii="Times New Roman" w:hAnsi="Times New Roman" w:cs="Times New Roman" w:hint="eastAsia"/>
+          <w:szCs w:val="24"/>
+        </w:rPr>
+        <w:tab/>
+        <w:t>Manny Haller</w:t>
+      </w:r>
+    </w:p>
+    <w:p>
+      <w:pPr>
+        <w:rPr>
+          <w:rFonts w:ascii="Times New Roman" w:hAnsi="Times New Roman" w:cs="Times New Roman" w:hint="eastAsia"/>
+          <w:szCs w:val="24"/>
+        </w:rPr>
+      </w:pPr>
+      <w:r>
+        <w:rPr>
+          <w:rFonts w:ascii="Times New Roman" w:hAnsi="Times New Roman" w:cs="Times New Roman" w:hint="eastAsia"/>
+          <w:szCs w:val="24"/>
+        </w:rPr>
+        <w:tab/>
+        <w:t>Mike Nowicki</w:t>
+      </w:r>
+    </w:p>
+    <w:p>
+      <w:pPr>
+        <w:rPr>
+          <w:rFonts w:ascii="Times New Roman" w:hAnsi="Times New Roman" w:cs="Times New Roman" w:hint="eastAsia"/>
+          <w:b/>
+          <w:szCs w:val="24"/>
+        </w:rPr>
+      </w:pPr>
+    </w:p>
+    <w:p>
+      <w:pPr>
+        <w:rPr>
+          <w:rFonts w:ascii="Times New Roman" w:hAnsi="Times New Roman" w:cs="Times New Roman" w:hint="eastAsia"/>
+          <w:b/>
+          <w:szCs w:val="24"/>
+        </w:rPr>
+      </w:pPr>
+      <w:r>
+        <w:rPr>
+          <w:rFonts w:ascii="Times New Roman" w:hAnsi="Times New Roman" w:cs="Times New Roman" w:hint="eastAsia"/>
+          <w:b/>
+          <w:szCs w:val="24"/>
+        </w:rPr>
+        <w:t xml:space="preserve">Instructor: </w:t>
+      </w:r>
+    </w:p>
+    <w:p>
+      <w:pPr>
+        <w:rPr>
+          <w:rFonts w:ascii="Times New Roman" w:hAnsi="Times New Roman" w:cs="Times New Roman" w:hint="eastAsia"/>
+          <w:szCs w:val="24"/>
+        </w:rPr>
+      </w:pPr>
+      <w:r>
+        <w:rPr>
+          <w:rFonts w:ascii="Times New Roman" w:hAnsi="Times New Roman" w:cs="Times New Roman" w:hint="eastAsia"/>
+          <w:b/>
+          <w:szCs w:val="24"/>
+        </w:rPr>
+        <w:tab/>
+      </w:r>
+      <w:r>
+        <w:rPr>
+          <w:rFonts w:ascii="Times New Roman" w:hAnsi="Times New Roman" w:cs="Times New Roman" w:hint="eastAsia"/>
+          <w:szCs w:val="24"/>
+        </w:rPr>
+        <w:t>Dr. B</w:t>
+      </w:r>
+      <w:r>
+        <w:rPr>
+          <w:rFonts w:ascii="Times New Roman" w:hAnsi="Times New Roman" w:cs="Times New Roman"/>
+          <w:szCs w:val="24"/>
+        </w:rPr>
+        <w:t>o</w:t>
+      </w:r>
+      <w:r>
+        <w:rPr>
+          <w:rFonts w:ascii="Times New Roman" w:hAnsi="Times New Roman" w:cs="Times New Roman" w:hint="eastAsia"/>
+          <w:szCs w:val="24"/>
+        </w:rPr>
+        <w:t>wen Hui</w:t>
+      </w:r>
+    </w:p>
+    <w:p>
+      <w:pPr>
+        <w:rPr>
+          <w:rFonts w:ascii="Times New Roman" w:hAnsi="Times New Roman" w:cs="Times New Roman" w:hint="eastAsia"/>
+          <w:b/>
+          <w:szCs w:val="24"/>
+        </w:rPr>
+      </w:pPr>
+    </w:p>
     <w:p>
       <w:pPr>
         <w:rPr>
@@ -83,9 +269,8 @@
     </w:p>
     <w:p>
       <w:pPr>
-        <w:ind w:left="480"/>
-        <w:rPr>
-          <w:rFonts w:ascii="Times New Roman" w:hAnsi="Times New Roman" w:cs="Times New Roman"/>
+        <w:rPr>
+          <w:rFonts w:ascii="Times New Roman" w:hAnsi="Times New Roman" w:cs="Times New Roman" w:hint="eastAsia"/>
           <w:color w:val="333333"/>
           <w:szCs w:val="24"/>
           <w:shd w:val="clear" w:color="auto" w:fill="FFFFFF"/>
@@ -716,6 +901,7 @@
           <w:rFonts w:ascii="Times New Roman" w:hAnsi="Times New Roman" w:cs="Times New Roman"/>
           <w:szCs w:val="24"/>
         </w:rPr>
+        <w:lastRenderedPageBreak/>
         <w:t>DB? API?</w:t>
       </w:r>
     </w:p>
@@ -728,7 +914,7 @@
         </w:numPr>
         <w:ind w:leftChars="0"/>
         <w:rPr>
-          <w:rFonts w:ascii="Times New Roman" w:hAnsi="Times New Roman" w:cs="Times New Roman"/>
+          <w:rFonts w:ascii="Times New Roman" w:hAnsi="Times New Roman" w:cs="Times New Roman" w:hint="eastAsia"/>
           <w:szCs w:val="24"/>
         </w:rPr>
       </w:pPr>
@@ -767,6 +953,16 @@
         </w:rPr>
         <w:t xml:space="preserve"> </w:t>
       </w:r>
+    </w:p>
+    <w:p>
+      <w:pPr>
+        <w:pStyle w:val="ListParagraph"/>
+        <w:ind w:leftChars="0" w:left="1920"/>
+        <w:rPr>
+          <w:rFonts w:ascii="Times New Roman" w:hAnsi="Times New Roman" w:cs="Times New Roman"/>
+          <w:szCs w:val="24"/>
+        </w:rPr>
+      </w:pPr>
     </w:p>
     <w:p>
       <w:pPr>
@@ -1073,7 +1269,6 @@
           <w:rFonts w:ascii="Times New Roman" w:hAnsi="Times New Roman" w:cs="Times New Roman"/>
           <w:szCs w:val="24"/>
         </w:rPr>
-        <w:lastRenderedPageBreak/>
         <w:t>Documentation</w:t>
       </w:r>
       <w:r>
@@ -1262,15 +1457,15 @@
     <w:p>
       <w:pPr>
         <w:rPr>
-          <w:rFonts w:ascii="Times New Roman" w:hAnsi="Times New Roman" w:cs="Times New Roman" w:hint="eastAsia"/>
-          <w:szCs w:val="24"/>
-        </w:rPr>
-      </w:pPr>
-    </w:p>
-    <w:p>
-      <w:pPr>
-        <w:rPr>
-          <w:rFonts w:ascii="Times New Roman" w:hAnsi="Times New Roman" w:cs="Times New Roman" w:hint="eastAsia"/>
+          <w:rFonts w:ascii="Times New Roman" w:hAnsi="Times New Roman" w:cs="Times New Roman"/>
+          <w:szCs w:val="24"/>
+        </w:rPr>
+      </w:pPr>
+    </w:p>
+    <w:p>
+      <w:pPr>
+        <w:rPr>
+          <w:rFonts w:ascii="Times New Roman" w:hAnsi="Times New Roman" w:cs="Times New Roman"/>
           <w:b/>
           <w:szCs w:val="24"/>
         </w:rPr>
@@ -1293,11 +1488,6 @@
       </w:r>
     </w:p>
     <w:p>
-      <w:pPr>
-        <w:rPr>
-          <w:rFonts w:hint="eastAsia"/>
-        </w:rPr>
-      </w:pPr>
       <w:r>
         <w:rPr>
           <w:noProof/>
@@ -1361,34 +1551,33 @@
           <w:rFonts w:hint="eastAsia"/>
           <w:b/>
         </w:rPr>
+        <w:lastRenderedPageBreak/>
         <w:t>WBS in Tree Graph:</w:t>
       </w:r>
     </w:p>
     <w:p>
       <w:pPr>
-        <w:tabs>
-          <w:tab w:val="left" w:pos="4111"/>
-        </w:tabs>
-        <w:ind w:rightChars="1747" w:right="4193"/>
         <w:rPr>
           <w:rFonts w:hint="eastAsia"/>
+          <w:b/>
         </w:rPr>
       </w:pPr>
       <w:r>
         <w:rPr>
           <w:rFonts w:hint="eastAsia"/>
+          <w:b/>
           <w:noProof/>
         </w:rPr>
         <w:drawing>
           <wp:anchor distT="0" distB="0" distL="114300" distR="114300" simplePos="0" relativeHeight="251659264" behindDoc="0" locked="0" layoutInCell="1" allowOverlap="1">
             <wp:simplePos x="0" y="0"/>
             <wp:positionH relativeFrom="column">
-              <wp:posOffset>-819149</wp:posOffset>
+              <wp:posOffset>-966470</wp:posOffset>
             </wp:positionH>
             <wp:positionV relativeFrom="paragraph">
-              <wp:posOffset>66675</wp:posOffset>
+              <wp:posOffset>15875</wp:posOffset>
             </wp:positionV>
-            <wp:extent cx="6900863" cy="3195638"/>
+            <wp:extent cx="6898640" cy="3194685"/>
             <wp:effectExtent l="19050" t="0" r="0" b="0"/>
             <wp:wrapNone/>
             <wp:docPr id="8" name="Picture 8"/>
@@ -1414,7 +1603,7 @@
                   <pic:spPr bwMode="auto">
                     <a:xfrm>
                       <a:off x="0" y="0"/>
-                      <a:ext cx="6900863" cy="3195638"/>
+                      <a:ext cx="6898640" cy="3194685"/>
                     </a:xfrm>
                     <a:prstGeom prst="rect">
                       <a:avLst/>
@@ -1438,198 +1627,143 @@
       <w:pPr>
         <w:rPr>
           <w:rFonts w:hint="eastAsia"/>
-        </w:rPr>
-      </w:pPr>
-    </w:p>
-    <w:p>
-      <w:pPr>
+          <w:b/>
+        </w:rPr>
+      </w:pPr>
+    </w:p>
+    <w:p>
+      <w:pPr>
+        <w:rPr>
+          <w:b/>
+        </w:rPr>
+      </w:pPr>
+    </w:p>
+    <w:p>
+      <w:pPr>
+        <w:tabs>
+          <w:tab w:val="left" w:pos="4111"/>
+        </w:tabs>
+        <w:ind w:rightChars="1747" w:right="4193"/>
+      </w:pPr>
+    </w:p>
+    <w:p/>
+    <w:p/>
+    <w:p/>
+    <w:p/>
+    <w:p/>
+    <w:p/>
+    <w:p/>
+    <w:p/>
+    <w:p/>
+    <w:p/>
+    <w:p>
+      <w:pPr>
+        <w:ind w:firstLine="480"/>
+      </w:pPr>
+      <w:r>
         <w:rPr>
           <w:rFonts w:hint="eastAsia"/>
         </w:rPr>
-      </w:pPr>
-    </w:p>
-    <w:p>
-      <w:pPr>
+        <w:t xml:space="preserve">We choose Democratic Team Approach for team </w:t>
+      </w:r>
+      <w:r>
+        <w:t>organization</w:t>
+      </w:r>
+      <w:r>
         <w:rPr>
           <w:rFonts w:hint="eastAsia"/>
         </w:rPr>
-      </w:pPr>
-    </w:p>
-    <w:p>
-      <w:pPr>
+        <w:t xml:space="preserve">, where everyone takes a part of the project and work on their own. </w:t>
+      </w:r>
+      <w:r>
+        <w:t>W</w:t>
+      </w:r>
+      <w:r>
         <w:rPr>
           <w:rFonts w:hint="eastAsia"/>
         </w:rPr>
-      </w:pPr>
-    </w:p>
-    <w:p>
-      <w:pPr>
+        <w:t xml:space="preserve">e use this strategy because each teammate has the same role and it is much more productive than other approaches. </w:t>
+      </w:r>
+      <w:r>
+        <w:t>This method also let us practices</w:t>
+      </w:r>
+      <w:r>
         <w:rPr>
           <w:rFonts w:hint="eastAsia"/>
         </w:rPr>
-      </w:pPr>
-    </w:p>
-    <w:p>
-      <w:pPr>
+        <w:t xml:space="preserve"> egoless programming, where we are less likely to criticize each other </w:t>
+      </w:r>
+      <w:r>
         <w:rPr>
           <w:rFonts w:hint="eastAsia"/>
         </w:rPr>
-      </w:pPr>
-    </w:p>
-    <w:p>
-      <w:pPr>
+        <w:t xml:space="preserve">(make decisions by consensus) </w:t>
+      </w:r>
+      <w:r>
         <w:rPr>
           <w:rFonts w:hint="eastAsia"/>
         </w:rPr>
-      </w:pPr>
-    </w:p>
-    <w:p>
-      <w:pPr>
+        <w:t>and more motivation to find errors which improve our project.</w:t>
+      </w:r>
+    </w:p>
+    <w:p>
+      <w:pPr>
+        <w:ind w:firstLine="480"/>
+      </w:pPr>
+      <w:r>
         <w:rPr>
           <w:rFonts w:hint="eastAsia"/>
         </w:rPr>
-      </w:pPr>
-    </w:p>
-    <w:p>
-      <w:pPr>
+        <w:t>In Planning and Designing phase, we estimate 12 hours of working time. However we spent 10 hours on this phase, which is pretty close to our estimated time.</w:t>
+      </w:r>
+    </w:p>
+    <w:p>
+      <w:pPr>
+        <w:ind w:firstLine="480"/>
+      </w:pPr>
+      <w:r>
         <w:rPr>
           <w:rFonts w:hint="eastAsia"/>
         </w:rPr>
-      </w:pPr>
-    </w:p>
-    <w:p>
-      <w:pPr>
+        <w:t xml:space="preserve">In phase 2, Development and Testing, our WBS chart shows that we spent most of the time in this phase, and we end up have to spend more time on code implementation. Our actual time on merging the code is less than the estimate time is because we utilized the pull and push function in GitHub. </w:t>
+      </w:r>
+    </w:p>
+    <w:p>
+      <w:pPr>
+        <w:ind w:firstLine="480"/>
+      </w:pPr>
+      <w:r>
         <w:rPr>
           <w:rFonts w:hint="eastAsia"/>
         </w:rPr>
-      </w:pPr>
-    </w:p>
-    <w:p>
-      <w:pPr>
-        <w:ind w:firstLine="480"/>
-      </w:pPr>
+        <w:t xml:space="preserve">In Documentation and Maintenance phase, our actual time is very close to the estimated time. </w:t>
+      </w:r>
+      <w:r>
+        <w:t>A</w:t>
+      </w:r>
       <w:r>
         <w:rPr>
           <w:rFonts w:hint="eastAsia"/>
         </w:rPr>
-        <w:lastRenderedPageBreak/>
-        <w:t xml:space="preserve">We choose Democratic Team Approach for team </w:t>
-      </w:r>
-      <w:r>
-        <w:t>organization</w:t>
-      </w:r>
-      <w:r>
-        <w:rPr>
-          <w:rFonts w:hint="eastAsia"/>
-        </w:rPr>
-        <w:t xml:space="preserve">, where everyone takes a part of the project and work on their own. </w:t>
-      </w:r>
-      <w:r>
-        <w:t>W</w:t>
-      </w:r>
-      <w:r>
-        <w:rPr>
-          <w:rFonts w:hint="eastAsia"/>
-        </w:rPr>
-        <w:t xml:space="preserve">e use this strategy because each teammate has the same role and it is much more productive than other approaches. </w:t>
-      </w:r>
-      <w:r>
-        <w:t>This method also let us practices</w:t>
-      </w:r>
-      <w:r>
-        <w:rPr>
-          <w:rFonts w:hint="eastAsia"/>
-        </w:rPr>
-        <w:t xml:space="preserve"> egoless programming, where we are less likely to criticize each other </w:t>
-      </w:r>
-      <w:r>
-        <w:rPr>
-          <w:rFonts w:hint="eastAsia"/>
-        </w:rPr>
-        <w:t xml:space="preserve">(make decisions by consensus) </w:t>
-      </w:r>
-      <w:r>
-        <w:rPr>
-          <w:rFonts w:hint="eastAsia"/>
-        </w:rPr>
-        <w:t>and more motivation to find errors which improve our project.</w:t>
-      </w:r>
-    </w:p>
-    <w:p>
-      <w:pPr>
-        <w:ind w:firstLine="480"/>
-      </w:pPr>
-      <w:r>
-        <w:rPr>
-          <w:rFonts w:hint="eastAsia"/>
-        </w:rPr>
-        <w:t>In Planning and Designing phase, we estimate 12 hours of working time. However we spent 10 hours on this phase, which is pretty close to our estimated time.</w:t>
-      </w:r>
-    </w:p>
-    <w:p>
-      <w:pPr>
-        <w:ind w:firstLine="480"/>
-      </w:pPr>
-      <w:r>
-        <w:rPr>
-          <w:rFonts w:hint="eastAsia"/>
-        </w:rPr>
-        <w:t xml:space="preserve">In phase 2, Development and Testing, our WBS chart shows that we spent most of the time in this phase, and we end up have to spend more time on code implementation. Our actual time on merging the code is less than the estimate time is because we utilized the pull and push function in GitHub. </w:t>
-      </w:r>
-    </w:p>
-    <w:p>
-      <w:pPr>
-        <w:ind w:firstLine="480"/>
-        <w:rPr>
-          <w:rFonts w:hint="eastAsia"/>
-        </w:rPr>
-      </w:pPr>
-      <w:r>
-        <w:rPr>
-          <w:rFonts w:hint="eastAsia"/>
-        </w:rPr>
-        <w:t xml:space="preserve">In Documentation and Maintenance phase, our actual time is very close to the estimated time. </w:t>
-      </w:r>
-      <w:r>
-        <w:t>A</w:t>
-      </w:r>
-      <w:r>
-        <w:rPr>
-          <w:rFonts w:hint="eastAsia"/>
-        </w:rPr>
         <w:t>nd we spend a little more time on the documenting the methods, and functions.</w:t>
       </w:r>
     </w:p>
     <w:p>
-      <w:pPr>
-        <w:rPr>
-          <w:rFonts w:hint="eastAsia"/>
-        </w:rPr>
-      </w:pPr>
-    </w:p>
-    <w:p>
-      <w:pPr>
-        <w:rPr>
-          <w:b/>
-        </w:rPr>
-      </w:pPr>
-      <w:r>
-        <w:rPr>
-          <w:rFonts w:hint="eastAsia"/>
-          <w:b/>
+      <w:r>
+        <w:rPr>
           <w:noProof/>
         </w:rPr>
         <w:drawing>
           <wp:anchor distT="0" distB="0" distL="114300" distR="114300" simplePos="0" relativeHeight="251658240" behindDoc="1" locked="0" layoutInCell="1" allowOverlap="1">
             <wp:simplePos x="0" y="0"/>
             <wp:positionH relativeFrom="column">
-              <wp:posOffset>-423862</wp:posOffset>
+              <wp:posOffset>-425450</wp:posOffset>
             </wp:positionH>
             <wp:positionV relativeFrom="paragraph">
-              <wp:posOffset>9525</wp:posOffset>
+              <wp:posOffset>203200</wp:posOffset>
             </wp:positionV>
-            <wp:extent cx="6281420" cy="2281237"/>
-            <wp:effectExtent l="19050" t="0" r="5080" b="0"/>
+            <wp:extent cx="6292850" cy="2286000"/>
+            <wp:effectExtent l="19050" t="0" r="0" b="0"/>
             <wp:wrapNone/>
             <wp:docPr id="1" name="Picture 1"/>
             <wp:cNvGraphicFramePr>
@@ -1654,7 +1788,7 @@
                   <pic:spPr bwMode="auto">
                     <a:xfrm>
                       <a:off x="0" y="0"/>
-                      <a:ext cx="6281420" cy="2281237"/>
+                      <a:ext cx="6292850" cy="2286000"/>
                     </a:xfrm>
                     <a:prstGeom prst="rect">
                       <a:avLst/>
@@ -1673,6 +1807,13 @@
           </wp:anchor>
         </w:drawing>
       </w:r>
+    </w:p>
+    <w:p>
+      <w:pPr>
+        <w:rPr>
+          <w:b/>
+        </w:rPr>
+      </w:pPr>
       <w:r>
         <w:rPr>
           <w:rFonts w:hint="eastAsia"/>
@@ -1704,39 +1845,39 @@
     <w:p>
       <w:pPr>
         <w:rPr>
-          <w:rFonts w:ascii="Times New Roman" w:hAnsi="Times New Roman" w:cs="Times New Roman" w:hint="eastAsia"/>
-          <w:szCs w:val="24"/>
-        </w:rPr>
-      </w:pPr>
-    </w:p>
-    <w:p>
-      <w:pPr>
-        <w:rPr>
-          <w:rFonts w:ascii="Times New Roman" w:hAnsi="Times New Roman" w:cs="Times New Roman" w:hint="eastAsia"/>
-          <w:szCs w:val="24"/>
-        </w:rPr>
-      </w:pPr>
-    </w:p>
-    <w:p>
-      <w:pPr>
-        <w:rPr>
-          <w:rFonts w:ascii="Times New Roman" w:hAnsi="Times New Roman" w:cs="Times New Roman" w:hint="eastAsia"/>
-          <w:szCs w:val="24"/>
-        </w:rPr>
-      </w:pPr>
-    </w:p>
-    <w:p>
-      <w:pPr>
-        <w:rPr>
-          <w:rFonts w:ascii="Times New Roman" w:hAnsi="Times New Roman" w:cs="Times New Roman"/>
-          <w:szCs w:val="24"/>
-        </w:rPr>
-      </w:pPr>
-    </w:p>
-    <w:p>
-      <w:pPr>
-        <w:rPr>
-          <w:rFonts w:ascii="Times New Roman" w:hAnsi="Times New Roman" w:cs="Times New Roman" w:hint="eastAsia"/>
+          <w:rFonts w:ascii="Times New Roman" w:hAnsi="Times New Roman" w:cs="Times New Roman"/>
+          <w:szCs w:val="24"/>
+        </w:rPr>
+      </w:pPr>
+    </w:p>
+    <w:p>
+      <w:pPr>
+        <w:rPr>
+          <w:rFonts w:ascii="Times New Roman" w:hAnsi="Times New Roman" w:cs="Times New Roman"/>
+          <w:szCs w:val="24"/>
+        </w:rPr>
+      </w:pPr>
+    </w:p>
+    <w:p>
+      <w:pPr>
+        <w:rPr>
+          <w:rFonts w:ascii="Times New Roman" w:hAnsi="Times New Roman" w:cs="Times New Roman"/>
+          <w:szCs w:val="24"/>
+        </w:rPr>
+      </w:pPr>
+    </w:p>
+    <w:p>
+      <w:pPr>
+        <w:rPr>
+          <w:rFonts w:ascii="Times New Roman" w:hAnsi="Times New Roman" w:cs="Times New Roman"/>
+          <w:szCs w:val="24"/>
+        </w:rPr>
+      </w:pPr>
+    </w:p>
+    <w:p>
+      <w:pPr>
+        <w:rPr>
+          <w:rFonts w:ascii="Times New Roman" w:hAnsi="Times New Roman" w:cs="Times New Roman"/>
           <w:b/>
           <w:szCs w:val="24"/>
         </w:rPr>
@@ -1745,56 +1886,18 @@
     <w:p>
       <w:pPr>
         <w:rPr>
-          <w:rFonts w:ascii="Times New Roman" w:hAnsi="Times New Roman" w:cs="Times New Roman" w:hint="eastAsia"/>
+          <w:rFonts w:ascii="Times New Roman" w:hAnsi="Times New Roman" w:cs="Times New Roman"/>
           <w:b/>
           <w:szCs w:val="24"/>
         </w:rPr>
       </w:pPr>
-    </w:p>
-    <w:p>
-      <w:pPr>
+      <w:r>
         <w:rPr>
           <w:rFonts w:ascii="Times New Roman" w:hAnsi="Times New Roman" w:cs="Times New Roman" w:hint="eastAsia"/>
           <w:b/>
           <w:szCs w:val="24"/>
         </w:rPr>
-      </w:pPr>
-    </w:p>
-    <w:p>
-      <w:pPr>
-        <w:rPr>
-          <w:rFonts w:ascii="Times New Roman" w:hAnsi="Times New Roman" w:cs="Times New Roman" w:hint="eastAsia"/>
-          <w:b/>
-          <w:szCs w:val="24"/>
-        </w:rPr>
-      </w:pPr>
-    </w:p>
-    <w:p>
-      <w:pPr>
-        <w:pBdr>
-          <w:bottom w:val="single" w:sz="12" w:space="1" w:color="auto"/>
-        </w:pBdr>
-        <w:rPr>
-          <w:rFonts w:ascii="Times New Roman" w:hAnsi="Times New Roman" w:cs="Times New Roman" w:hint="eastAsia"/>
-          <w:b/>
-          <w:szCs w:val="24"/>
-        </w:rPr>
-      </w:pPr>
-    </w:p>
-    <w:p>
-      <w:pPr>
-        <w:rPr>
-          <w:rFonts w:ascii="Times New Roman" w:hAnsi="Times New Roman" w:cs="Times New Roman"/>
-          <w:b/>
-          <w:szCs w:val="24"/>
-        </w:rPr>
-      </w:pPr>
-      <w:r>
-        <w:rPr>
-          <w:rFonts w:ascii="Times New Roman" w:hAnsi="Times New Roman" w:cs="Times New Roman" w:hint="eastAsia"/>
-          <w:b/>
-          <w:szCs w:val="24"/>
-        </w:rPr>
+        <w:lastRenderedPageBreak/>
         <w:t xml:space="preserve">Actual </w:t>
       </w:r>
       <w:r>
@@ -1871,7 +1974,7 @@
     <w:p>
       <w:pPr>
         <w:rPr>
-          <w:rFonts w:ascii="Times New Roman" w:hAnsi="Times New Roman" w:cs="Times New Roman" w:hint="eastAsia"/>
+          <w:rFonts w:ascii="Times New Roman" w:hAnsi="Times New Roman" w:cs="Times New Roman"/>
           <w:szCs w:val="24"/>
         </w:rPr>
       </w:pPr>
@@ -2186,7 +2289,6 @@
           <w:rFonts w:ascii="Times New Roman" w:hAnsi="Times New Roman" w:cs="Times New Roman"/>
           <w:szCs w:val="24"/>
         </w:rPr>
-        <w:lastRenderedPageBreak/>
         <w:tab/>
       </w:r>
       <w:r>
@@ -2438,7 +2540,7 @@
       <w:pPr>
         <w:ind w:left="960"/>
         <w:rPr>
-          <w:rFonts w:ascii="Times New Roman" w:hAnsi="Times New Roman" w:cs="Times New Roman" w:hint="eastAsia"/>
+          <w:rFonts w:ascii="Times New Roman" w:hAnsi="Times New Roman" w:cs="Times New Roman"/>
           <w:szCs w:val="24"/>
         </w:rPr>
       </w:pPr>
@@ -2478,6 +2580,2581 @@
       <w:pPr>
         <w:rPr>
           <w:rFonts w:ascii="Times New Roman" w:hAnsi="Times New Roman" w:cs="Times New Roman" w:hint="eastAsia"/>
+          <w:b/>
+          <w:color w:val="333333"/>
+          <w:szCs w:val="24"/>
+          <w:shd w:val="clear" w:color="auto" w:fill="FFFFFF"/>
+        </w:rPr>
+      </w:pPr>
+      <w:r>
+        <w:rPr>
+          <w:rFonts w:ascii="Times New Roman" w:hAnsi="Times New Roman" w:cs="Times New Roman" w:hint="eastAsia"/>
+          <w:b/>
+          <w:color w:val="333333"/>
+          <w:szCs w:val="24"/>
+          <w:shd w:val="clear" w:color="auto" w:fill="FFFFFF"/>
+        </w:rPr>
+        <w:t xml:space="preserve">Sample </w:t>
+      </w:r>
+      <w:r>
+        <w:rPr>
+          <w:rFonts w:ascii="Times New Roman" w:hAnsi="Times New Roman" w:cs="Times New Roman"/>
+          <w:b/>
+          <w:color w:val="333333"/>
+          <w:szCs w:val="24"/>
+          <w:shd w:val="clear" w:color="auto" w:fill="FFFFFF"/>
+        </w:rPr>
+        <w:t>Conversation</w:t>
+      </w:r>
+      <w:r>
+        <w:rPr>
+          <w:rFonts w:ascii="Times New Roman" w:hAnsi="Times New Roman" w:cs="Times New Roman" w:hint="eastAsia"/>
+          <w:b/>
+          <w:color w:val="333333"/>
+          <w:szCs w:val="24"/>
+          <w:shd w:val="clear" w:color="auto" w:fill="FFFFFF"/>
+        </w:rPr>
+        <w:t>:</w:t>
+      </w:r>
+    </w:p>
+    <w:p>
+      <w:pPr>
+        <w:ind w:firstLine="480"/>
+        <w:rPr>
+          <w:rFonts w:ascii="Times New Roman" w:hAnsi="Times New Roman" w:cs="Times New Roman"/>
+          <w:szCs w:val="24"/>
+        </w:rPr>
+      </w:pPr>
+      <w:r>
+        <w:rPr>
+          <w:rFonts w:ascii="Times New Roman" w:hAnsi="Times New Roman" w:cs="Times New Roman"/>
+          <w:szCs w:val="24"/>
+        </w:rPr>
+        <w:t>TravelBot started at Feb 06, 2014 12:06:41 PM</w:t>
+      </w:r>
+    </w:p>
+    <w:p>
+      <w:pPr>
+        <w:ind w:firstLine="480"/>
+        <w:rPr>
+          <w:rFonts w:ascii="Times New Roman" w:hAnsi="Times New Roman" w:cs="Times New Roman"/>
+          <w:szCs w:val="24"/>
+        </w:rPr>
+      </w:pPr>
+      <w:r>
+        <w:rPr>
+          <w:rFonts w:ascii="Times New Roman" w:hAnsi="Times New Roman" w:cs="Times New Roman"/>
+          <w:szCs w:val="24"/>
+        </w:rPr>
+        <w:t>Powered by Google</w:t>
+      </w:r>
+    </w:p>
+    <w:p>
+      <w:pPr>
+        <w:ind w:firstLine="480"/>
+        <w:rPr>
+          <w:rFonts w:ascii="Times New Roman" w:hAnsi="Times New Roman" w:cs="Times New Roman"/>
+          <w:szCs w:val="24"/>
+        </w:rPr>
+      </w:pPr>
+      <w:r>
+        <w:rPr>
+          <w:rFonts w:ascii="Times New Roman" w:hAnsi="Times New Roman" w:cs="Times New Roman"/>
+          <w:szCs w:val="24"/>
+        </w:rPr>
+        <w:t>Travel Bot:</w:t>
+      </w:r>
+      <w:r>
+        <w:rPr>
+          <w:rFonts w:ascii="Times New Roman" w:hAnsi="Times New Roman" w:cs="Times New Roman" w:hint="eastAsia"/>
+          <w:szCs w:val="24"/>
+        </w:rPr>
+        <w:t xml:space="preserve"> </w:t>
+      </w:r>
+      <w:r>
+        <w:rPr>
+          <w:rFonts w:ascii="Times New Roman" w:hAnsi="Times New Roman" w:cs="Times New Roman"/>
+          <w:szCs w:val="24"/>
+        </w:rPr>
+        <w:t>Hi, how can I help?</w:t>
+      </w:r>
+    </w:p>
+    <w:p>
+      <w:pPr>
+        <w:ind w:firstLine="480"/>
+        <w:rPr>
+          <w:rFonts w:ascii="Times New Roman" w:hAnsi="Times New Roman" w:cs="Times New Roman"/>
+          <w:szCs w:val="24"/>
+        </w:rPr>
+      </w:pPr>
+      <w:r>
+        <w:rPr>
+          <w:rFonts w:ascii="Times New Roman" w:hAnsi="Times New Roman" w:cs="Times New Roman"/>
+          <w:szCs w:val="24"/>
+        </w:rPr>
+        <w:t>User:</w:t>
+      </w:r>
+      <w:r>
+        <w:rPr>
+          <w:rFonts w:ascii="Times New Roman" w:hAnsi="Times New Roman" w:cs="Times New Roman" w:hint="eastAsia"/>
+          <w:szCs w:val="24"/>
+        </w:rPr>
+        <w:t xml:space="preserve"> </w:t>
+      </w:r>
+      <w:r>
+        <w:rPr>
+          <w:rFonts w:ascii="Times New Roman" w:hAnsi="Times New Roman" w:cs="Times New Roman"/>
+          <w:szCs w:val="24"/>
+        </w:rPr>
+        <w:t>I'd like to go to Mexico</w:t>
+      </w:r>
+    </w:p>
+    <w:p>
+      <w:pPr>
+        <w:ind w:firstLine="480"/>
+        <w:rPr>
+          <w:rFonts w:ascii="Times New Roman" w:hAnsi="Times New Roman" w:cs="Times New Roman"/>
+          <w:szCs w:val="24"/>
+        </w:rPr>
+      </w:pPr>
+      <w:r>
+        <w:rPr>
+          <w:rFonts w:ascii="Times New Roman" w:hAnsi="Times New Roman" w:cs="Times New Roman"/>
+          <w:szCs w:val="24"/>
+        </w:rPr>
+        <w:t>Travel Bot:</w:t>
+      </w:r>
+      <w:r>
+        <w:rPr>
+          <w:rFonts w:ascii="Times New Roman" w:hAnsi="Times New Roman" w:cs="Times New Roman" w:hint="eastAsia"/>
+          <w:szCs w:val="24"/>
+        </w:rPr>
+        <w:t xml:space="preserve"> </w:t>
+      </w:r>
+      <w:r>
+        <w:rPr>
+          <w:rFonts w:ascii="Times New Roman" w:hAnsi="Times New Roman" w:cs="Times New Roman"/>
+          <w:szCs w:val="24"/>
+        </w:rPr>
+        <w:t>Mexico is very nice! Where would you like to go in Mexico?</w:t>
+      </w:r>
+    </w:p>
+    <w:p>
+      <w:pPr>
+        <w:ind w:firstLine="480"/>
+        <w:rPr>
+          <w:rFonts w:ascii="Times New Roman" w:hAnsi="Times New Roman" w:cs="Times New Roman"/>
+          <w:szCs w:val="24"/>
+        </w:rPr>
+      </w:pPr>
+      <w:r>
+        <w:rPr>
+          <w:rFonts w:ascii="Times New Roman" w:hAnsi="Times New Roman" w:cs="Times New Roman"/>
+          <w:szCs w:val="24"/>
+        </w:rPr>
+        <w:t>User:</w:t>
+      </w:r>
+      <w:r>
+        <w:rPr>
+          <w:rFonts w:ascii="Times New Roman" w:hAnsi="Times New Roman" w:cs="Times New Roman" w:hint="eastAsia"/>
+          <w:szCs w:val="24"/>
+        </w:rPr>
+        <w:t xml:space="preserve"> </w:t>
+      </w:r>
+      <w:r>
+        <w:rPr>
+          <w:rFonts w:ascii="Times New Roman" w:hAnsi="Times New Roman" w:cs="Times New Roman"/>
+          <w:szCs w:val="24"/>
+        </w:rPr>
+        <w:t>Cancun.</w:t>
+      </w:r>
+    </w:p>
+    <w:p>
+      <w:pPr>
+        <w:ind w:firstLine="480"/>
+        <w:rPr>
+          <w:rFonts w:ascii="Times New Roman" w:hAnsi="Times New Roman" w:cs="Times New Roman"/>
+          <w:szCs w:val="24"/>
+        </w:rPr>
+      </w:pPr>
+      <w:r>
+        <w:rPr>
+          <w:rFonts w:ascii="Times New Roman" w:hAnsi="Times New Roman" w:cs="Times New Roman"/>
+          <w:szCs w:val="24"/>
+        </w:rPr>
+        <w:t>Travel Bot:</w:t>
+      </w:r>
+      <w:r>
+        <w:rPr>
+          <w:rFonts w:ascii="Times New Roman" w:hAnsi="Times New Roman" w:cs="Times New Roman" w:hint="eastAsia"/>
+          <w:szCs w:val="24"/>
+        </w:rPr>
+        <w:t xml:space="preserve"> </w:t>
+      </w:r>
+      <w:r>
+        <w:rPr>
+          <w:rFonts w:ascii="Times New Roman" w:hAnsi="Times New Roman" w:cs="Times New Roman"/>
+          <w:szCs w:val="24"/>
+        </w:rPr>
+        <w:t>Everybody loves Cancun, Mexico!</w:t>
+      </w:r>
+    </w:p>
+    <w:p>
+      <w:pPr>
+        <w:ind w:firstLine="480"/>
+        <w:rPr>
+          <w:rFonts w:ascii="Times New Roman" w:hAnsi="Times New Roman" w:cs="Times New Roman" w:hint="eastAsia"/>
+          <w:szCs w:val="24"/>
+        </w:rPr>
+      </w:pPr>
+      <w:r>
+        <w:rPr>
+          <w:rFonts w:ascii="Times New Roman" w:hAnsi="Times New Roman" w:cs="Times New Roman"/>
+          <w:szCs w:val="24"/>
+        </w:rPr>
+        <w:t>User:</w:t>
+      </w:r>
+      <w:r>
+        <w:rPr>
+          <w:rFonts w:ascii="Times New Roman" w:hAnsi="Times New Roman" w:cs="Times New Roman" w:hint="eastAsia"/>
+          <w:szCs w:val="24"/>
+        </w:rPr>
+        <w:t xml:space="preserve"> </w:t>
+      </w:r>
+      <w:r>
+        <w:rPr>
+          <w:rFonts w:ascii="Times New Roman" w:hAnsi="Times New Roman" w:cs="Times New Roman"/>
+          <w:szCs w:val="24"/>
+        </w:rPr>
+        <w:t>Can I drive there?</w:t>
+      </w:r>
+    </w:p>
+    <w:p>
+      <w:pPr>
+        <w:ind w:left="480"/>
+        <w:rPr>
+          <w:rFonts w:ascii="Times New Roman" w:hAnsi="Times New Roman" w:cs="Times New Roman"/>
+          <w:szCs w:val="24"/>
+        </w:rPr>
+      </w:pPr>
+      <w:r>
+        <w:rPr>
+          <w:rFonts w:ascii="Times New Roman" w:hAnsi="Times New Roman" w:cs="Times New Roman"/>
+          <w:szCs w:val="24"/>
+        </w:rPr>
+        <w:t>Travel Bot:</w:t>
+      </w:r>
+      <w:r>
+        <w:rPr>
+          <w:rFonts w:ascii="Times New Roman" w:hAnsi="Times New Roman" w:cs="Times New Roman" w:hint="eastAsia"/>
+          <w:szCs w:val="24"/>
+        </w:rPr>
+        <w:t xml:space="preserve"> </w:t>
+      </w:r>
+      <w:r>
+        <w:rPr>
+          <w:rFonts w:ascii="Times New Roman" w:hAnsi="Times New Roman" w:cs="Times New Roman"/>
+          <w:szCs w:val="24"/>
+        </w:rPr>
+        <w:t>You can if you want to.</w:t>
+      </w:r>
+      <w:r>
+        <w:rPr>
+          <w:rFonts w:ascii="Times New Roman" w:hAnsi="Times New Roman" w:cs="Times New Roman" w:hint="eastAsia"/>
+          <w:szCs w:val="24"/>
+        </w:rPr>
+        <w:t xml:space="preserve"> </w:t>
+      </w:r>
+      <w:r>
+        <w:rPr>
+          <w:rFonts w:ascii="Times New Roman" w:hAnsi="Times New Roman" w:cs="Times New Roman"/>
+          <w:szCs w:val="24"/>
+        </w:rPr>
+        <w:t>Driving to Cancun, Mexico, from Kelowna, BC would cost approximately $3119.0.</w:t>
+      </w:r>
+    </w:p>
+    <w:p>
+      <w:pPr>
+        <w:ind w:firstLine="480"/>
+        <w:rPr>
+          <w:rFonts w:ascii="Times New Roman" w:hAnsi="Times New Roman" w:cs="Times New Roman"/>
+          <w:szCs w:val="24"/>
+        </w:rPr>
+      </w:pPr>
+      <w:r>
+        <w:rPr>
+          <w:rFonts w:ascii="Times New Roman" w:hAnsi="Times New Roman" w:cs="Times New Roman"/>
+          <w:szCs w:val="24"/>
+        </w:rPr>
+        <w:t>User:</w:t>
+      </w:r>
+      <w:r>
+        <w:rPr>
+          <w:rFonts w:ascii="Times New Roman" w:hAnsi="Times New Roman" w:cs="Times New Roman" w:hint="eastAsia"/>
+          <w:szCs w:val="24"/>
+        </w:rPr>
+        <w:t xml:space="preserve"> </w:t>
+      </w:r>
+      <w:r>
+        <w:rPr>
+          <w:rFonts w:ascii="Times New Roman" w:hAnsi="Times New Roman" w:cs="Times New Roman"/>
+          <w:szCs w:val="24"/>
+        </w:rPr>
+        <w:t>Ok, can I fly then?</w:t>
+      </w:r>
+    </w:p>
+    <w:p>
+      <w:pPr>
+        <w:ind w:left="480"/>
+        <w:rPr>
+          <w:rFonts w:ascii="Times New Roman" w:hAnsi="Times New Roman" w:cs="Times New Roman"/>
+          <w:szCs w:val="24"/>
+        </w:rPr>
+      </w:pPr>
+      <w:r>
+        <w:rPr>
+          <w:rFonts w:ascii="Times New Roman" w:hAnsi="Times New Roman" w:cs="Times New Roman"/>
+          <w:szCs w:val="24"/>
+        </w:rPr>
+        <w:t>Travel Bot:</w:t>
+      </w:r>
+      <w:r>
+        <w:rPr>
+          <w:rFonts w:ascii="Times New Roman" w:hAnsi="Times New Roman" w:cs="Times New Roman" w:hint="eastAsia"/>
+          <w:szCs w:val="24"/>
+        </w:rPr>
+        <w:t xml:space="preserve"> </w:t>
+      </w:r>
+      <w:r>
+        <w:rPr>
+          <w:rFonts w:ascii="Times New Roman" w:hAnsi="Times New Roman" w:cs="Times New Roman"/>
+          <w:szCs w:val="24"/>
+        </w:rPr>
+        <w:t xml:space="preserve">Calculating... Yes, we have two direct flights to Cancun and numerous other flights that leave daily. </w:t>
+      </w:r>
+    </w:p>
+    <w:p>
+      <w:pPr>
+        <w:rPr>
+          <w:rFonts w:ascii="Times New Roman" w:hAnsi="Times New Roman" w:cs="Times New Roman"/>
+          <w:szCs w:val="24"/>
+        </w:rPr>
+      </w:pPr>
+      <w:r>
+        <w:rPr>
+          <w:rFonts w:ascii="Times New Roman" w:hAnsi="Times New Roman" w:cs="Times New Roman" w:hint="eastAsia"/>
+          <w:szCs w:val="24"/>
+        </w:rPr>
+        <w:tab/>
+      </w:r>
+      <w:r>
+        <w:rPr>
+          <w:rFonts w:ascii="Times New Roman" w:hAnsi="Times New Roman" w:cs="Times New Roman"/>
+          <w:szCs w:val="24"/>
+        </w:rPr>
+        <w:t>User:</w:t>
+      </w:r>
+      <w:r>
+        <w:rPr>
+          <w:rFonts w:ascii="Times New Roman" w:hAnsi="Times New Roman" w:cs="Times New Roman" w:hint="eastAsia"/>
+          <w:szCs w:val="24"/>
+        </w:rPr>
+        <w:t xml:space="preserve"> </w:t>
+      </w:r>
+      <w:r>
+        <w:rPr>
+          <w:rFonts w:ascii="Times New Roman" w:hAnsi="Times New Roman" w:cs="Times New Roman"/>
+          <w:szCs w:val="24"/>
+        </w:rPr>
+        <w:t>How far is it to Cancun</w:t>
+      </w:r>
+    </w:p>
+    <w:p>
+      <w:pPr>
+        <w:ind w:left="480"/>
+        <w:rPr>
+          <w:rFonts w:ascii="Times New Roman" w:hAnsi="Times New Roman" w:cs="Times New Roman"/>
+          <w:szCs w:val="24"/>
+        </w:rPr>
+      </w:pPr>
+      <w:r>
+        <w:rPr>
+          <w:rFonts w:ascii="Times New Roman" w:hAnsi="Times New Roman" w:cs="Times New Roman"/>
+          <w:szCs w:val="24"/>
+        </w:rPr>
+        <w:t>Travel Bot:</w:t>
+      </w:r>
+      <w:r>
+        <w:rPr>
+          <w:rFonts w:ascii="Times New Roman" w:hAnsi="Times New Roman" w:cs="Times New Roman" w:hint="eastAsia"/>
+          <w:szCs w:val="24"/>
+        </w:rPr>
+        <w:t xml:space="preserve"> </w:t>
+      </w:r>
+      <w:r>
+        <w:rPr>
+          <w:rFonts w:ascii="Times New Roman" w:hAnsi="Times New Roman" w:cs="Times New Roman"/>
+          <w:szCs w:val="24"/>
+        </w:rPr>
+        <w:t>The distance between Kelowna, BC and Cancun is 6300.37 kilometers.</w:t>
+      </w:r>
+    </w:p>
+    <w:p>
+      <w:pPr>
+        <w:ind w:firstLine="480"/>
+        <w:rPr>
+          <w:rFonts w:ascii="Times New Roman" w:hAnsi="Times New Roman" w:cs="Times New Roman"/>
+          <w:szCs w:val="24"/>
+        </w:rPr>
+      </w:pPr>
+      <w:r>
+        <w:rPr>
+          <w:rFonts w:ascii="Times New Roman" w:hAnsi="Times New Roman" w:cs="Times New Roman"/>
+          <w:szCs w:val="24"/>
+        </w:rPr>
+        <w:t>User:</w:t>
+      </w:r>
+      <w:r>
+        <w:rPr>
+          <w:rFonts w:ascii="Times New Roman" w:hAnsi="Times New Roman" w:cs="Times New Roman" w:hint="eastAsia"/>
+          <w:szCs w:val="24"/>
+        </w:rPr>
+        <w:t xml:space="preserve"> </w:t>
+      </w:r>
+      <w:r>
+        <w:rPr>
+          <w:rFonts w:ascii="Times New Roman" w:hAnsi="Times New Roman" w:cs="Times New Roman"/>
+          <w:szCs w:val="24"/>
+        </w:rPr>
+        <w:t>what can I do in cancun?</w:t>
+      </w:r>
+    </w:p>
+    <w:p>
+      <w:pPr>
+        <w:ind w:firstLine="480"/>
+        <w:rPr>
+          <w:rFonts w:ascii="Times New Roman" w:hAnsi="Times New Roman" w:cs="Times New Roman"/>
+          <w:szCs w:val="24"/>
+        </w:rPr>
+      </w:pPr>
+      <w:r>
+        <w:rPr>
+          <w:rFonts w:ascii="Times New Roman" w:hAnsi="Times New Roman" w:cs="Times New Roman"/>
+          <w:szCs w:val="24"/>
+        </w:rPr>
+        <w:lastRenderedPageBreak/>
+        <w:t>Travel Bot:</w:t>
+      </w:r>
+      <w:r>
+        <w:rPr>
+          <w:rFonts w:ascii="Times New Roman" w:hAnsi="Times New Roman" w:cs="Times New Roman" w:hint="eastAsia"/>
+          <w:szCs w:val="24"/>
+        </w:rPr>
+        <w:t xml:space="preserve"> </w:t>
+      </w:r>
+      <w:r>
+        <w:rPr>
+          <w:rFonts w:ascii="Times New Roman" w:hAnsi="Times New Roman" w:cs="Times New Roman"/>
+          <w:szCs w:val="24"/>
+        </w:rPr>
+        <w:t>Cancun, Mexico is a wonderful place!</w:t>
+      </w:r>
+    </w:p>
+    <w:p>
+      <w:pPr>
+        <w:rPr>
+          <w:rFonts w:ascii="Times New Roman" w:hAnsi="Times New Roman" w:cs="Times New Roman"/>
+          <w:szCs w:val="24"/>
+        </w:rPr>
+      </w:pPr>
+      <w:r>
+        <w:rPr>
+          <w:rFonts w:ascii="Times New Roman" w:hAnsi="Times New Roman" w:cs="Times New Roman" w:hint="eastAsia"/>
+          <w:szCs w:val="24"/>
+        </w:rPr>
+        <w:tab/>
+      </w:r>
+      <w:r>
+        <w:rPr>
+          <w:rFonts w:ascii="Times New Roman" w:hAnsi="Times New Roman" w:cs="Times New Roman"/>
+          <w:szCs w:val="24"/>
+        </w:rPr>
+        <w:t>User:</w:t>
+      </w:r>
+      <w:r>
+        <w:rPr>
+          <w:rFonts w:ascii="Times New Roman" w:hAnsi="Times New Roman" w:cs="Times New Roman" w:hint="eastAsia"/>
+          <w:szCs w:val="24"/>
+        </w:rPr>
+        <w:t xml:space="preserve"> </w:t>
+      </w:r>
+      <w:r>
+        <w:rPr>
+          <w:rFonts w:ascii="Times New Roman" w:hAnsi="Times New Roman" w:cs="Times New Roman"/>
+          <w:szCs w:val="24"/>
+        </w:rPr>
+        <w:t>what activities are in Cancun</w:t>
+      </w:r>
+    </w:p>
+    <w:p>
+      <w:pPr>
+        <w:ind w:left="480"/>
+        <w:rPr>
+          <w:rFonts w:ascii="Times New Roman" w:hAnsi="Times New Roman" w:cs="Times New Roman"/>
+          <w:szCs w:val="24"/>
+        </w:rPr>
+      </w:pPr>
+      <w:r>
+        <w:rPr>
+          <w:rFonts w:ascii="Times New Roman" w:hAnsi="Times New Roman" w:cs="Times New Roman"/>
+          <w:szCs w:val="24"/>
+        </w:rPr>
+        <w:t>Travel Bot:</w:t>
+      </w:r>
+      <w:r>
+        <w:rPr>
+          <w:rFonts w:ascii="Times New Roman" w:hAnsi="Times New Roman" w:cs="Times New Roman" w:hint="eastAsia"/>
+          <w:szCs w:val="24"/>
+        </w:rPr>
+        <w:t xml:space="preserve"> </w:t>
+      </w:r>
+      <w:r>
+        <w:rPr>
+          <w:rFonts w:ascii="Times New Roman" w:hAnsi="Times New Roman" w:cs="Times New Roman"/>
+          <w:szCs w:val="24"/>
+        </w:rPr>
+        <w:t>While you are there you could enjoy the beach and tan, or you could explore the local wildlife areas</w:t>
+      </w:r>
+    </w:p>
+    <w:p>
+      <w:pPr>
+        <w:ind w:firstLine="480"/>
+        <w:rPr>
+          <w:rFonts w:ascii="Times New Roman" w:hAnsi="Times New Roman" w:cs="Times New Roman"/>
+          <w:szCs w:val="24"/>
+        </w:rPr>
+      </w:pPr>
+      <w:r>
+        <w:rPr>
+          <w:rFonts w:ascii="Times New Roman" w:hAnsi="Times New Roman" w:cs="Times New Roman"/>
+          <w:szCs w:val="24"/>
+        </w:rPr>
+        <w:t>User:</w:t>
+      </w:r>
+      <w:r>
+        <w:rPr>
+          <w:rFonts w:ascii="Times New Roman" w:hAnsi="Times New Roman" w:cs="Times New Roman" w:hint="eastAsia"/>
+          <w:szCs w:val="24"/>
+        </w:rPr>
+        <w:t xml:space="preserve"> </w:t>
+      </w:r>
+      <w:r>
+        <w:rPr>
+          <w:rFonts w:ascii="Times New Roman" w:hAnsi="Times New Roman" w:cs="Times New Roman"/>
+          <w:szCs w:val="24"/>
+        </w:rPr>
+        <w:t>how far is it from Cancun to Chichen Itza</w:t>
+      </w:r>
+    </w:p>
+    <w:p>
+      <w:pPr>
+        <w:ind w:firstLine="480"/>
+        <w:rPr>
+          <w:rFonts w:ascii="Times New Roman" w:hAnsi="Times New Roman" w:cs="Times New Roman"/>
+          <w:szCs w:val="24"/>
+        </w:rPr>
+      </w:pPr>
+      <w:r>
+        <w:rPr>
+          <w:rFonts w:ascii="Times New Roman" w:hAnsi="Times New Roman" w:cs="Times New Roman"/>
+          <w:szCs w:val="24"/>
+        </w:rPr>
+        <w:t>Travel Bot:</w:t>
+      </w:r>
+      <w:r>
+        <w:rPr>
+          <w:rFonts w:ascii="Times New Roman" w:hAnsi="Times New Roman" w:cs="Times New Roman" w:hint="eastAsia"/>
+          <w:szCs w:val="24"/>
+        </w:rPr>
+        <w:t xml:space="preserve"> </w:t>
+      </w:r>
+      <w:r>
+        <w:rPr>
+          <w:rFonts w:ascii="Times New Roman" w:hAnsi="Times New Roman" w:cs="Times New Roman"/>
+          <w:szCs w:val="24"/>
+        </w:rPr>
+        <w:t>The distance between Cancun and Chichen Itza is 200.21 kilometers.</w:t>
+      </w:r>
+    </w:p>
+    <w:p>
+      <w:pPr>
+        <w:ind w:firstLine="480"/>
+        <w:rPr>
+          <w:rFonts w:ascii="Times New Roman" w:hAnsi="Times New Roman" w:cs="Times New Roman"/>
+          <w:szCs w:val="24"/>
+        </w:rPr>
+      </w:pPr>
+      <w:r>
+        <w:rPr>
+          <w:rFonts w:ascii="Times New Roman" w:hAnsi="Times New Roman" w:cs="Times New Roman"/>
+          <w:szCs w:val="24"/>
+        </w:rPr>
+        <w:t>User:</w:t>
+      </w:r>
+      <w:r>
+        <w:rPr>
+          <w:rFonts w:ascii="Times New Roman" w:hAnsi="Times New Roman" w:cs="Times New Roman" w:hint="eastAsia"/>
+          <w:szCs w:val="24"/>
+        </w:rPr>
+        <w:t xml:space="preserve"> </w:t>
+      </w:r>
+      <w:r>
+        <w:rPr>
+          <w:rFonts w:ascii="Times New Roman" w:hAnsi="Times New Roman" w:cs="Times New Roman"/>
+          <w:szCs w:val="24"/>
+        </w:rPr>
+        <w:t>How can I get around?</w:t>
+      </w:r>
+    </w:p>
+    <w:p>
+      <w:pPr>
+        <w:ind w:left="480"/>
+        <w:rPr>
+          <w:rFonts w:ascii="Times New Roman" w:hAnsi="Times New Roman" w:cs="Times New Roman"/>
+          <w:szCs w:val="24"/>
+        </w:rPr>
+      </w:pPr>
+      <w:r>
+        <w:rPr>
+          <w:rFonts w:ascii="Times New Roman" w:hAnsi="Times New Roman" w:cs="Times New Roman"/>
+          <w:szCs w:val="24"/>
+        </w:rPr>
+        <w:t>Travel Bot:</w:t>
+      </w:r>
+      <w:r>
+        <w:rPr>
+          <w:rFonts w:ascii="Times New Roman" w:hAnsi="Times New Roman" w:cs="Times New Roman" w:hint="eastAsia"/>
+          <w:szCs w:val="24"/>
+        </w:rPr>
+        <w:t xml:space="preserve"> </w:t>
+      </w:r>
+      <w:r>
+        <w:rPr>
+          <w:rFonts w:ascii="Times New Roman" w:hAnsi="Times New Roman" w:cs="Times New Roman"/>
+          <w:szCs w:val="24"/>
+        </w:rPr>
+        <w:t>You should be able to walk to most places within the city. Otherwise coach buses are a good way to get around the country.</w:t>
+      </w:r>
+    </w:p>
+    <w:p>
+      <w:pPr>
+        <w:ind w:firstLine="480"/>
+        <w:rPr>
+          <w:rFonts w:ascii="Times New Roman" w:hAnsi="Times New Roman" w:cs="Times New Roman"/>
+          <w:szCs w:val="24"/>
+        </w:rPr>
+      </w:pPr>
+      <w:r>
+        <w:rPr>
+          <w:rFonts w:ascii="Times New Roman" w:hAnsi="Times New Roman" w:cs="Times New Roman"/>
+          <w:szCs w:val="24"/>
+        </w:rPr>
+        <w:t>User:</w:t>
+      </w:r>
+      <w:r>
+        <w:rPr>
+          <w:rFonts w:ascii="Times New Roman" w:hAnsi="Times New Roman" w:cs="Times New Roman" w:hint="eastAsia"/>
+          <w:szCs w:val="24"/>
+        </w:rPr>
+        <w:t xml:space="preserve"> </w:t>
+      </w:r>
+      <w:r>
+        <w:rPr>
+          <w:rFonts w:ascii="Times New Roman" w:hAnsi="Times New Roman" w:cs="Times New Roman"/>
+          <w:szCs w:val="24"/>
+        </w:rPr>
+        <w:t>Can I go on a cruise there?</w:t>
+      </w:r>
+    </w:p>
+    <w:p>
+      <w:pPr>
+        <w:ind w:left="480"/>
+        <w:rPr>
+          <w:rFonts w:ascii="Times New Roman" w:hAnsi="Times New Roman" w:cs="Times New Roman"/>
+          <w:szCs w:val="24"/>
+        </w:rPr>
+      </w:pPr>
+      <w:r>
+        <w:rPr>
+          <w:rFonts w:ascii="Times New Roman" w:hAnsi="Times New Roman" w:cs="Times New Roman"/>
+          <w:szCs w:val="24"/>
+        </w:rPr>
+        <w:t>Travel Bot:</w:t>
+      </w:r>
+      <w:r>
+        <w:rPr>
+          <w:rFonts w:ascii="Times New Roman" w:hAnsi="Times New Roman" w:cs="Times New Roman" w:hint="eastAsia"/>
+          <w:szCs w:val="24"/>
+        </w:rPr>
+        <w:t xml:space="preserve"> </w:t>
+      </w:r>
+      <w:r>
+        <w:rPr>
+          <w:rFonts w:ascii="Times New Roman" w:hAnsi="Times New Roman" w:cs="Times New Roman"/>
+          <w:szCs w:val="24"/>
+        </w:rPr>
+        <w:t>Well let me find out... Sure, we are partnered with many different cruise lines.</w:t>
+      </w:r>
+    </w:p>
+    <w:p>
+      <w:pPr>
+        <w:ind w:firstLine="480"/>
+        <w:rPr>
+          <w:rFonts w:ascii="Times New Roman" w:hAnsi="Times New Roman" w:cs="Times New Roman"/>
+          <w:szCs w:val="24"/>
+        </w:rPr>
+      </w:pPr>
+      <w:r>
+        <w:rPr>
+          <w:rFonts w:ascii="Times New Roman" w:hAnsi="Times New Roman" w:cs="Times New Roman"/>
+          <w:szCs w:val="24"/>
+        </w:rPr>
+        <w:t>User:</w:t>
+      </w:r>
+      <w:r>
+        <w:rPr>
+          <w:rFonts w:ascii="Times New Roman" w:hAnsi="Times New Roman" w:cs="Times New Roman" w:hint="eastAsia"/>
+          <w:szCs w:val="24"/>
+        </w:rPr>
+        <w:t xml:space="preserve"> </w:t>
+      </w:r>
+      <w:r>
+        <w:rPr>
+          <w:rFonts w:ascii="Times New Roman" w:hAnsi="Times New Roman" w:cs="Times New Roman"/>
+          <w:szCs w:val="24"/>
+        </w:rPr>
+        <w:t>can you find me a hotel?</w:t>
+      </w:r>
+    </w:p>
+    <w:p>
+      <w:pPr>
+        <w:ind w:firstLine="480"/>
+        <w:rPr>
+          <w:rFonts w:ascii="Times New Roman" w:hAnsi="Times New Roman" w:cs="Times New Roman"/>
+          <w:szCs w:val="24"/>
+        </w:rPr>
+      </w:pPr>
+      <w:r>
+        <w:rPr>
+          <w:rFonts w:ascii="Times New Roman" w:hAnsi="Times New Roman" w:cs="Times New Roman"/>
+          <w:szCs w:val="24"/>
+        </w:rPr>
+        <w:t>Travel Bot:</w:t>
+      </w:r>
+      <w:r>
+        <w:rPr>
+          <w:rFonts w:ascii="Times New Roman" w:hAnsi="Times New Roman" w:cs="Times New Roman" w:hint="eastAsia"/>
+          <w:szCs w:val="24"/>
+        </w:rPr>
+        <w:t xml:space="preserve"> </w:t>
+      </w:r>
+      <w:r>
+        <w:rPr>
+          <w:rFonts w:ascii="Times New Roman" w:hAnsi="Times New Roman" w:cs="Times New Roman"/>
+          <w:szCs w:val="24"/>
+        </w:rPr>
+        <w:t>Sorry, I don't understand what you said.</w:t>
+      </w:r>
+    </w:p>
+    <w:p>
+      <w:pPr>
+        <w:ind w:firstLine="480"/>
+        <w:rPr>
+          <w:rFonts w:ascii="Times New Roman" w:hAnsi="Times New Roman" w:cs="Times New Roman"/>
+          <w:szCs w:val="24"/>
+        </w:rPr>
+      </w:pPr>
+      <w:r>
+        <w:rPr>
+          <w:rFonts w:ascii="Times New Roman" w:hAnsi="Times New Roman" w:cs="Times New Roman"/>
+          <w:szCs w:val="24"/>
+        </w:rPr>
+        <w:t>User:</w:t>
+      </w:r>
+      <w:r>
+        <w:rPr>
+          <w:rFonts w:ascii="Times New Roman" w:hAnsi="Times New Roman" w:cs="Times New Roman" w:hint="eastAsia"/>
+          <w:szCs w:val="24"/>
+        </w:rPr>
+        <w:t xml:space="preserve"> </w:t>
+      </w:r>
+      <w:r>
+        <w:rPr>
+          <w:rFonts w:ascii="Times New Roman" w:hAnsi="Times New Roman" w:cs="Times New Roman"/>
+          <w:szCs w:val="24"/>
+        </w:rPr>
+        <w:t>I want to book a hotel</w:t>
+      </w:r>
+    </w:p>
+    <w:p>
+      <w:pPr>
+        <w:ind w:left="480"/>
+        <w:rPr>
+          <w:rFonts w:ascii="Times New Roman" w:hAnsi="Times New Roman" w:cs="Times New Roman"/>
+          <w:szCs w:val="24"/>
+        </w:rPr>
+      </w:pPr>
+      <w:r>
+        <w:rPr>
+          <w:rFonts w:ascii="Times New Roman" w:hAnsi="Times New Roman" w:cs="Times New Roman"/>
+          <w:szCs w:val="24"/>
+        </w:rPr>
+        <w:t>Travel Bot:</w:t>
+      </w:r>
+      <w:r>
+        <w:rPr>
+          <w:rFonts w:ascii="Times New Roman" w:hAnsi="Times New Roman" w:cs="Times New Roman" w:hint="eastAsia"/>
+          <w:szCs w:val="24"/>
+        </w:rPr>
+        <w:t xml:space="preserve"> </w:t>
+      </w:r>
+      <w:r>
+        <w:rPr>
+          <w:rFonts w:ascii="Times New Roman" w:hAnsi="Times New Roman" w:cs="Times New Roman"/>
+          <w:szCs w:val="24"/>
+        </w:rPr>
+        <w:t>Were you interested in a family resort, or one of our luxury offerings?</w:t>
+      </w:r>
+    </w:p>
+    <w:p>
+      <w:pPr>
+        <w:ind w:firstLine="480"/>
+        <w:rPr>
+          <w:rFonts w:ascii="Times New Roman" w:hAnsi="Times New Roman" w:cs="Times New Roman"/>
+          <w:szCs w:val="24"/>
+        </w:rPr>
+      </w:pPr>
+      <w:r>
+        <w:rPr>
+          <w:rFonts w:ascii="Times New Roman" w:hAnsi="Times New Roman" w:cs="Times New Roman"/>
+          <w:szCs w:val="24"/>
+        </w:rPr>
+        <w:t>User:</w:t>
+      </w:r>
+      <w:r>
+        <w:rPr>
+          <w:rFonts w:ascii="Times New Roman" w:hAnsi="Times New Roman" w:cs="Times New Roman" w:hint="eastAsia"/>
+          <w:szCs w:val="24"/>
+        </w:rPr>
+        <w:t xml:space="preserve"> </w:t>
+      </w:r>
+      <w:r>
+        <w:rPr>
+          <w:rFonts w:ascii="Times New Roman" w:hAnsi="Times New Roman" w:cs="Times New Roman"/>
+          <w:szCs w:val="24"/>
+        </w:rPr>
+        <w:t>I can afford $80 a night</w:t>
+      </w:r>
+    </w:p>
+    <w:p>
+      <w:pPr>
+        <w:ind w:left="480"/>
+        <w:rPr>
+          <w:rFonts w:ascii="Times New Roman" w:hAnsi="Times New Roman" w:cs="Times New Roman"/>
+          <w:szCs w:val="24"/>
+        </w:rPr>
+      </w:pPr>
+      <w:r>
+        <w:rPr>
+          <w:rFonts w:ascii="Times New Roman" w:hAnsi="Times New Roman" w:cs="Times New Roman"/>
+          <w:szCs w:val="24"/>
+        </w:rPr>
+        <w:t>Travel Bot:</w:t>
+      </w:r>
+      <w:r>
+        <w:rPr>
+          <w:rFonts w:ascii="Times New Roman" w:hAnsi="Times New Roman" w:cs="Times New Roman" w:hint="eastAsia"/>
+          <w:szCs w:val="24"/>
+        </w:rPr>
+        <w:t xml:space="preserve"> </w:t>
+      </w:r>
+      <w:r>
+        <w:rPr>
+          <w:rFonts w:ascii="Times New Roman" w:hAnsi="Times New Roman" w:cs="Times New Roman"/>
+          <w:szCs w:val="24"/>
+        </w:rPr>
+        <w:t>Searching for the best accomodations that match you budget. Our top discount hotels in Cancun are Hotel Plaza and Hot</w:t>
+      </w:r>
+      <w:r>
+        <w:rPr>
+          <w:rFonts w:ascii="Times New Roman" w:hAnsi="Times New Roman" w:cs="Times New Roman"/>
+          <w:szCs w:val="24"/>
+        </w:rPr>
+        <w:t>el Tropicoco. Only $55 a night.</w:t>
+      </w:r>
+    </w:p>
+    <w:p>
+      <w:pPr>
+        <w:ind w:firstLine="480"/>
+        <w:rPr>
+          <w:rFonts w:ascii="Times New Roman" w:hAnsi="Times New Roman" w:cs="Times New Roman"/>
+          <w:szCs w:val="24"/>
+        </w:rPr>
+      </w:pPr>
+      <w:r>
+        <w:rPr>
+          <w:rFonts w:ascii="Times New Roman" w:hAnsi="Times New Roman" w:cs="Times New Roman"/>
+          <w:szCs w:val="24"/>
+        </w:rPr>
+        <w:t>User:</w:t>
+      </w:r>
+      <w:r>
+        <w:rPr>
+          <w:rFonts w:ascii="Times New Roman" w:hAnsi="Times New Roman" w:cs="Times New Roman" w:hint="eastAsia"/>
+          <w:szCs w:val="24"/>
+        </w:rPr>
+        <w:t xml:space="preserve"> </w:t>
+      </w:r>
+      <w:r>
+        <w:rPr>
+          <w:rFonts w:ascii="Times New Roman" w:hAnsi="Times New Roman" w:cs="Times New Roman"/>
+          <w:szCs w:val="24"/>
+        </w:rPr>
+        <w:t>Can I cancel my reservation?</w:t>
+      </w:r>
+    </w:p>
+    <w:p>
+      <w:pPr>
+        <w:ind w:left="480"/>
+        <w:rPr>
+          <w:rFonts w:ascii="Times New Roman" w:hAnsi="Times New Roman" w:cs="Times New Roman"/>
+          <w:szCs w:val="24"/>
+        </w:rPr>
+      </w:pPr>
+      <w:r>
+        <w:rPr>
+          <w:rFonts w:ascii="Times New Roman" w:hAnsi="Times New Roman" w:cs="Times New Roman"/>
+          <w:szCs w:val="24"/>
+        </w:rPr>
+        <w:t>Travel Bot:</w:t>
+      </w:r>
+      <w:r>
+        <w:rPr>
+          <w:rFonts w:ascii="Times New Roman" w:hAnsi="Times New Roman" w:cs="Times New Roman" w:hint="eastAsia"/>
+          <w:szCs w:val="24"/>
+        </w:rPr>
+        <w:t xml:space="preserve"> </w:t>
+      </w:r>
+      <w:r>
+        <w:rPr>
+          <w:rFonts w:ascii="Times New Roman" w:hAnsi="Times New Roman" w:cs="Times New Roman"/>
+          <w:szCs w:val="24"/>
+        </w:rPr>
+        <w:t>Were you interested in a family resort, or one of our luxury offerings?</w:t>
+      </w:r>
+    </w:p>
+    <w:p>
+      <w:pPr>
+        <w:ind w:firstLine="480"/>
+        <w:rPr>
+          <w:rFonts w:ascii="Times New Roman" w:hAnsi="Times New Roman" w:cs="Times New Roman"/>
+          <w:szCs w:val="24"/>
+        </w:rPr>
+      </w:pPr>
+      <w:r>
+        <w:rPr>
+          <w:rFonts w:ascii="Times New Roman" w:hAnsi="Times New Roman" w:cs="Times New Roman"/>
+          <w:szCs w:val="24"/>
+        </w:rPr>
+        <w:t>User:</w:t>
+      </w:r>
+      <w:r>
+        <w:rPr>
+          <w:rFonts w:ascii="Times New Roman" w:hAnsi="Times New Roman" w:cs="Times New Roman" w:hint="eastAsia"/>
+          <w:szCs w:val="24"/>
+        </w:rPr>
+        <w:t xml:space="preserve"> </w:t>
+      </w:r>
+      <w:r>
+        <w:rPr>
+          <w:rFonts w:ascii="Times New Roman" w:hAnsi="Times New Roman" w:cs="Times New Roman"/>
+          <w:szCs w:val="24"/>
+        </w:rPr>
+        <w:t>Where can I eat?</w:t>
+      </w:r>
+    </w:p>
+    <w:p>
+      <w:pPr>
+        <w:ind w:firstLine="480"/>
+        <w:rPr>
+          <w:rFonts w:ascii="Times New Roman" w:hAnsi="Times New Roman" w:cs="Times New Roman"/>
+          <w:szCs w:val="24"/>
+        </w:rPr>
+      </w:pPr>
+      <w:r>
+        <w:rPr>
+          <w:rFonts w:ascii="Times New Roman" w:hAnsi="Times New Roman" w:cs="Times New Roman"/>
+          <w:szCs w:val="24"/>
+        </w:rPr>
+        <w:t>Travel Bot:</w:t>
+      </w:r>
+      <w:r>
+        <w:rPr>
+          <w:rFonts w:ascii="Times New Roman" w:hAnsi="Times New Roman" w:cs="Times New Roman" w:hint="eastAsia"/>
+          <w:szCs w:val="24"/>
+        </w:rPr>
+        <w:t xml:space="preserve"> </w:t>
+      </w:r>
+      <w:r>
+        <w:rPr>
+          <w:rFonts w:ascii="Times New Roman" w:hAnsi="Times New Roman" w:cs="Times New Roman"/>
+          <w:szCs w:val="24"/>
+        </w:rPr>
+        <w:t>Calculating... It's all about street vendors and local food there.</w:t>
+      </w:r>
+    </w:p>
+    <w:p>
+      <w:pPr>
+        <w:ind w:firstLine="480"/>
+        <w:rPr>
+          <w:rFonts w:ascii="Times New Roman" w:hAnsi="Times New Roman" w:cs="Times New Roman"/>
+          <w:szCs w:val="24"/>
+        </w:rPr>
+      </w:pPr>
+      <w:r>
+        <w:rPr>
+          <w:rFonts w:ascii="Times New Roman" w:hAnsi="Times New Roman" w:cs="Times New Roman"/>
+          <w:szCs w:val="24"/>
+        </w:rPr>
+        <w:t>User:</w:t>
+      </w:r>
+      <w:r>
+        <w:rPr>
+          <w:rFonts w:ascii="Times New Roman" w:hAnsi="Times New Roman" w:cs="Times New Roman" w:hint="eastAsia"/>
+          <w:szCs w:val="24"/>
+        </w:rPr>
+        <w:t xml:space="preserve"> </w:t>
+      </w:r>
+      <w:r>
+        <w:rPr>
+          <w:rFonts w:ascii="Times New Roman" w:hAnsi="Times New Roman" w:cs="Times New Roman"/>
+          <w:szCs w:val="24"/>
+        </w:rPr>
+        <w:t>I want to go soon, what's the weather like?</w:t>
+      </w:r>
+    </w:p>
+    <w:p>
+      <w:pPr>
+        <w:ind w:firstLine="480"/>
+        <w:rPr>
+          <w:rFonts w:ascii="Times New Roman" w:hAnsi="Times New Roman" w:cs="Times New Roman"/>
+          <w:szCs w:val="24"/>
+        </w:rPr>
+      </w:pPr>
+      <w:r>
+        <w:rPr>
+          <w:rFonts w:ascii="Times New Roman" w:hAnsi="Times New Roman" w:cs="Times New Roman"/>
+          <w:szCs w:val="24"/>
+        </w:rPr>
+        <w:t>Travel Bot:</w:t>
+      </w:r>
+      <w:r>
+        <w:rPr>
+          <w:rFonts w:ascii="Times New Roman" w:hAnsi="Times New Roman" w:cs="Times New Roman" w:hint="eastAsia"/>
+          <w:szCs w:val="24"/>
+        </w:rPr>
+        <w:t xml:space="preserve"> </w:t>
+      </w:r>
+      <w:r>
+        <w:rPr>
+          <w:rFonts w:ascii="Times New Roman" w:hAnsi="Times New Roman" w:cs="Times New Roman"/>
+          <w:szCs w:val="24"/>
+        </w:rPr>
+        <w:t>It is currently 28.55 degrees C in Cancun</w:t>
+      </w:r>
+    </w:p>
+    <w:p>
+      <w:pPr>
+        <w:ind w:firstLine="480"/>
+        <w:rPr>
+          <w:rFonts w:ascii="Times New Roman" w:hAnsi="Times New Roman" w:cs="Times New Roman"/>
+          <w:szCs w:val="24"/>
+        </w:rPr>
+      </w:pPr>
+      <w:r>
+        <w:rPr>
+          <w:rFonts w:ascii="Times New Roman" w:hAnsi="Times New Roman" w:cs="Times New Roman"/>
+          <w:szCs w:val="24"/>
+        </w:rPr>
+        <w:t>User:</w:t>
+      </w:r>
+      <w:r>
+        <w:rPr>
+          <w:rFonts w:ascii="Times New Roman" w:hAnsi="Times New Roman" w:cs="Times New Roman" w:hint="eastAsia"/>
+          <w:szCs w:val="24"/>
+        </w:rPr>
+        <w:t xml:space="preserve"> </w:t>
+      </w:r>
+      <w:r>
+        <w:rPr>
+          <w:rFonts w:ascii="Times New Roman" w:hAnsi="Times New Roman" w:cs="Times New Roman"/>
+          <w:szCs w:val="24"/>
+        </w:rPr>
+        <w:t>is there anything else I should know?</w:t>
+      </w:r>
+    </w:p>
+    <w:p>
+      <w:pPr>
+        <w:ind w:firstLine="480"/>
+        <w:rPr>
+          <w:rFonts w:ascii="Times New Roman" w:hAnsi="Times New Roman" w:cs="Times New Roman"/>
+          <w:szCs w:val="24"/>
+        </w:rPr>
+      </w:pPr>
+      <w:r>
+        <w:rPr>
+          <w:rFonts w:ascii="Times New Roman" w:hAnsi="Times New Roman" w:cs="Times New Roman"/>
+          <w:szCs w:val="24"/>
+        </w:rPr>
+        <w:t>Travel Bot:</w:t>
+      </w:r>
+      <w:r>
+        <w:rPr>
+          <w:rFonts w:ascii="Times New Roman" w:hAnsi="Times New Roman" w:cs="Times New Roman" w:hint="eastAsia"/>
+          <w:szCs w:val="24"/>
+        </w:rPr>
+        <w:t xml:space="preserve"> </w:t>
+      </w:r>
+      <w:r>
+        <w:rPr>
+          <w:rFonts w:ascii="Times New Roman" w:hAnsi="Times New Roman" w:cs="Times New Roman"/>
+          <w:szCs w:val="24"/>
+        </w:rPr>
+        <w:t>Sorry, I don't understand what you said.</w:t>
+      </w:r>
+    </w:p>
+    <w:p>
+      <w:pPr>
+        <w:ind w:firstLine="480"/>
+        <w:rPr>
+          <w:rFonts w:ascii="Times New Roman" w:hAnsi="Times New Roman" w:cs="Times New Roman"/>
+          <w:szCs w:val="24"/>
+        </w:rPr>
+      </w:pPr>
+      <w:r>
+        <w:rPr>
+          <w:rFonts w:ascii="Times New Roman" w:hAnsi="Times New Roman" w:cs="Times New Roman"/>
+          <w:szCs w:val="24"/>
+        </w:rPr>
+        <w:t>User:</w:t>
+      </w:r>
+      <w:r>
+        <w:rPr>
+          <w:rFonts w:ascii="Times New Roman" w:hAnsi="Times New Roman" w:cs="Times New Roman" w:hint="eastAsia"/>
+          <w:szCs w:val="24"/>
+        </w:rPr>
+        <w:t xml:space="preserve"> </w:t>
+      </w:r>
+      <w:r>
+        <w:rPr>
+          <w:rFonts w:ascii="Times New Roman" w:hAnsi="Times New Roman" w:cs="Times New Roman"/>
+          <w:szCs w:val="24"/>
+        </w:rPr>
+        <w:t>Thanks</w:t>
+      </w:r>
+    </w:p>
+    <w:p>
+      <w:pPr>
+        <w:ind w:firstLine="480"/>
+        <w:rPr>
+          <w:rFonts w:ascii="Times New Roman" w:hAnsi="Times New Roman" w:cs="Times New Roman"/>
+          <w:szCs w:val="24"/>
+        </w:rPr>
+      </w:pPr>
+      <w:r>
+        <w:rPr>
+          <w:rFonts w:ascii="Times New Roman" w:hAnsi="Times New Roman" w:cs="Times New Roman"/>
+          <w:szCs w:val="24"/>
+        </w:rPr>
+        <w:t>Travel Bot:</w:t>
+      </w:r>
+      <w:r>
+        <w:rPr>
+          <w:rFonts w:ascii="Times New Roman" w:hAnsi="Times New Roman" w:cs="Times New Roman" w:hint="eastAsia"/>
+          <w:szCs w:val="24"/>
+        </w:rPr>
+        <w:t xml:space="preserve"> </w:t>
+      </w:r>
+      <w:r>
+        <w:rPr>
+          <w:rFonts w:ascii="Times New Roman" w:hAnsi="Times New Roman" w:cs="Times New Roman"/>
+          <w:szCs w:val="24"/>
+        </w:rPr>
+        <w:t>No problem.</w:t>
+      </w:r>
+    </w:p>
+    <w:p>
+      <w:pPr>
+        <w:ind w:firstLineChars="200" w:firstLine="480"/>
+        <w:rPr>
+          <w:rFonts w:ascii="Times New Roman" w:hAnsi="Times New Roman" w:cs="Times New Roman"/>
+          <w:szCs w:val="24"/>
+        </w:rPr>
+      </w:pPr>
+      <w:r>
+        <w:rPr>
+          <w:rFonts w:ascii="Times New Roman" w:hAnsi="Times New Roman" w:cs="Times New Roman"/>
+          <w:szCs w:val="24"/>
+        </w:rPr>
+        <w:t>User:</w:t>
+      </w:r>
+      <w:r>
+        <w:rPr>
+          <w:rFonts w:ascii="Times New Roman" w:hAnsi="Times New Roman" w:cs="Times New Roman" w:hint="eastAsia"/>
+          <w:szCs w:val="24"/>
+        </w:rPr>
+        <w:t xml:space="preserve"> </w:t>
+      </w:r>
+      <w:r>
+        <w:rPr>
+          <w:rFonts w:ascii="Times New Roman" w:hAnsi="Times New Roman" w:cs="Times New Roman"/>
+          <w:szCs w:val="24"/>
+        </w:rPr>
+        <w:t>What other cities are around Cancun.</w:t>
+      </w:r>
+    </w:p>
+    <w:p>
+      <w:pPr>
+        <w:ind w:left="480"/>
+        <w:rPr>
+          <w:rFonts w:ascii="Times New Roman" w:hAnsi="Times New Roman" w:cs="Times New Roman"/>
+          <w:szCs w:val="24"/>
+        </w:rPr>
+      </w:pPr>
+      <w:r>
+        <w:rPr>
+          <w:rFonts w:ascii="Times New Roman" w:hAnsi="Times New Roman" w:cs="Times New Roman"/>
+          <w:szCs w:val="24"/>
+        </w:rPr>
+        <w:t>Travel Bot:</w:t>
+      </w:r>
+      <w:r>
+        <w:rPr>
+          <w:rFonts w:ascii="Times New Roman" w:hAnsi="Times New Roman" w:cs="Times New Roman" w:hint="eastAsia"/>
+          <w:szCs w:val="24"/>
+        </w:rPr>
+        <w:t xml:space="preserve"> </w:t>
+      </w:r>
+      <w:r>
+        <w:rPr>
+          <w:rFonts w:ascii="Times New Roman" w:hAnsi="Times New Roman" w:cs="Times New Roman"/>
+          <w:szCs w:val="24"/>
+        </w:rPr>
+        <w:t>Well, the biggest are , Mexico City, Tijuana, Juarez, Cancun, Mexicali, Chihuahua.</w:t>
+      </w:r>
+    </w:p>
+    <w:p>
+      <w:pPr>
+        <w:ind w:firstLine="480"/>
+        <w:rPr>
+          <w:rFonts w:ascii="Times New Roman" w:hAnsi="Times New Roman" w:cs="Times New Roman"/>
+          <w:szCs w:val="24"/>
+        </w:rPr>
+      </w:pPr>
+      <w:r>
+        <w:rPr>
+          <w:rFonts w:ascii="Times New Roman" w:hAnsi="Times New Roman" w:cs="Times New Roman"/>
+          <w:szCs w:val="24"/>
+        </w:rPr>
+        <w:t>User:</w:t>
+      </w:r>
+      <w:r>
+        <w:rPr>
+          <w:rFonts w:ascii="Times New Roman" w:hAnsi="Times New Roman" w:cs="Times New Roman" w:hint="eastAsia"/>
+          <w:szCs w:val="24"/>
+        </w:rPr>
+        <w:t xml:space="preserve"> </w:t>
+      </w:r>
+      <w:r>
+        <w:rPr>
+          <w:rFonts w:ascii="Times New Roman" w:hAnsi="Times New Roman" w:cs="Times New Roman"/>
+          <w:szCs w:val="24"/>
+        </w:rPr>
+        <w:t>maybe i'll go to mexico city</w:t>
+      </w:r>
+    </w:p>
+    <w:p>
+      <w:pPr>
+        <w:ind w:firstLine="480"/>
+        <w:rPr>
+          <w:rFonts w:ascii="Times New Roman" w:hAnsi="Times New Roman" w:cs="Times New Roman"/>
+          <w:szCs w:val="24"/>
+        </w:rPr>
+      </w:pPr>
+      <w:r>
+        <w:rPr>
+          <w:rFonts w:ascii="Times New Roman" w:hAnsi="Times New Roman" w:cs="Times New Roman"/>
+          <w:szCs w:val="24"/>
+        </w:rPr>
+        <w:t>Travel Bot:</w:t>
+      </w:r>
+      <w:r>
+        <w:rPr>
+          <w:rFonts w:ascii="Times New Roman" w:hAnsi="Times New Roman" w:cs="Times New Roman" w:hint="eastAsia"/>
+          <w:szCs w:val="24"/>
+        </w:rPr>
+        <w:t xml:space="preserve"> </w:t>
+      </w:r>
+      <w:r>
+        <w:rPr>
+          <w:rFonts w:ascii="Times New Roman" w:hAnsi="Times New Roman" w:cs="Times New Roman"/>
+          <w:szCs w:val="24"/>
+        </w:rPr>
+        <w:t>Mexico City, Mexico is a wonderful place!</w:t>
+      </w:r>
+    </w:p>
+    <w:p>
+      <w:pPr>
+        <w:ind w:firstLine="480"/>
+        <w:rPr>
+          <w:rFonts w:ascii="Times New Roman" w:hAnsi="Times New Roman" w:cs="Times New Roman"/>
+          <w:szCs w:val="24"/>
+        </w:rPr>
+      </w:pPr>
+      <w:r>
+        <w:rPr>
+          <w:rFonts w:ascii="Times New Roman" w:hAnsi="Times New Roman" w:cs="Times New Roman"/>
+          <w:szCs w:val="24"/>
+        </w:rPr>
+        <w:t>User:</w:t>
+      </w:r>
+      <w:r>
+        <w:rPr>
+          <w:rFonts w:ascii="Times New Roman" w:hAnsi="Times New Roman" w:cs="Times New Roman" w:hint="eastAsia"/>
+          <w:szCs w:val="24"/>
+        </w:rPr>
+        <w:t xml:space="preserve"> </w:t>
+      </w:r>
+      <w:r>
+        <w:rPr>
+          <w:rFonts w:ascii="Times New Roman" w:hAnsi="Times New Roman" w:cs="Times New Roman"/>
+          <w:szCs w:val="24"/>
+        </w:rPr>
+        <w:t>how far is cancun from mexico city</w:t>
+      </w:r>
+    </w:p>
+    <w:p>
+      <w:pPr>
+        <w:ind w:firstLine="480"/>
+        <w:rPr>
+          <w:rFonts w:ascii="Times New Roman" w:hAnsi="Times New Roman" w:cs="Times New Roman"/>
+          <w:szCs w:val="24"/>
+        </w:rPr>
+      </w:pPr>
+      <w:r>
+        <w:rPr>
+          <w:rFonts w:ascii="Times New Roman" w:hAnsi="Times New Roman" w:cs="Times New Roman"/>
+          <w:szCs w:val="24"/>
+        </w:rPr>
+        <w:lastRenderedPageBreak/>
+        <w:t>Travel Bot:</w:t>
+      </w:r>
+      <w:r>
+        <w:rPr>
+          <w:rFonts w:ascii="Times New Roman" w:hAnsi="Times New Roman" w:cs="Times New Roman" w:hint="eastAsia"/>
+          <w:szCs w:val="24"/>
+        </w:rPr>
+        <w:t xml:space="preserve"> </w:t>
+      </w:r>
+      <w:r>
+        <w:rPr>
+          <w:rFonts w:ascii="Times New Roman" w:hAnsi="Times New Roman" w:cs="Times New Roman"/>
+          <w:szCs w:val="24"/>
+        </w:rPr>
+        <w:t>The distance between Mexico City and Cancun is 1604.3 kilometers.</w:t>
+      </w:r>
+    </w:p>
+    <w:p>
+      <w:pPr>
+        <w:ind w:firstLine="480"/>
+        <w:rPr>
+          <w:rFonts w:ascii="Times New Roman" w:hAnsi="Times New Roman" w:cs="Times New Roman"/>
+          <w:szCs w:val="24"/>
+        </w:rPr>
+      </w:pPr>
+      <w:r>
+        <w:rPr>
+          <w:rFonts w:ascii="Times New Roman" w:hAnsi="Times New Roman" w:cs="Times New Roman"/>
+          <w:szCs w:val="24"/>
+        </w:rPr>
+        <w:t>User:</w:t>
+      </w:r>
+      <w:r>
+        <w:rPr>
+          <w:rFonts w:ascii="Times New Roman" w:hAnsi="Times New Roman" w:cs="Times New Roman" w:hint="eastAsia"/>
+          <w:szCs w:val="24"/>
+        </w:rPr>
+        <w:t xml:space="preserve"> </w:t>
+      </w:r>
+      <w:r>
+        <w:rPr>
+          <w:rFonts w:ascii="Times New Roman" w:hAnsi="Times New Roman" w:cs="Times New Roman"/>
+          <w:szCs w:val="24"/>
+        </w:rPr>
+        <w:t>do i need a passport?</w:t>
+      </w:r>
+    </w:p>
+    <w:p>
+      <w:pPr>
+        <w:ind w:left="480"/>
+        <w:rPr>
+          <w:rFonts w:ascii="Times New Roman" w:hAnsi="Times New Roman" w:cs="Times New Roman"/>
+          <w:szCs w:val="24"/>
+        </w:rPr>
+      </w:pPr>
+      <w:r>
+        <w:rPr>
+          <w:rFonts w:ascii="Times New Roman" w:hAnsi="Times New Roman" w:cs="Times New Roman"/>
+          <w:szCs w:val="24"/>
+        </w:rPr>
+        <w:t>Travel Bot:</w:t>
+      </w:r>
+      <w:r>
+        <w:rPr>
+          <w:rFonts w:ascii="Times New Roman" w:hAnsi="Times New Roman" w:cs="Times New Roman" w:hint="eastAsia"/>
+          <w:szCs w:val="24"/>
+        </w:rPr>
+        <w:t xml:space="preserve"> </w:t>
+      </w:r>
+      <w:r>
+        <w:rPr>
+          <w:rFonts w:ascii="Times New Roman" w:hAnsi="Times New Roman" w:cs="Times New Roman"/>
+          <w:szCs w:val="24"/>
+        </w:rPr>
+        <w:t>Were you interested in a family resort, or one of our luxury offerings?</w:t>
+      </w:r>
+    </w:p>
+    <w:p>
+      <w:pPr>
+        <w:ind w:firstLine="480"/>
+        <w:rPr>
+          <w:rFonts w:ascii="Times New Roman" w:hAnsi="Times New Roman" w:cs="Times New Roman"/>
+          <w:szCs w:val="24"/>
+        </w:rPr>
+      </w:pPr>
+      <w:r>
+        <w:rPr>
+          <w:rFonts w:ascii="Times New Roman" w:hAnsi="Times New Roman" w:cs="Times New Roman"/>
+          <w:szCs w:val="24"/>
+        </w:rPr>
+        <w:t>User:</w:t>
+      </w:r>
+      <w:r>
+        <w:rPr>
+          <w:rFonts w:ascii="Times New Roman" w:hAnsi="Times New Roman" w:cs="Times New Roman" w:hint="eastAsia"/>
+          <w:szCs w:val="24"/>
+        </w:rPr>
+        <w:t xml:space="preserve"> </w:t>
+      </w:r>
+      <w:r>
+        <w:rPr>
+          <w:rFonts w:ascii="Times New Roman" w:hAnsi="Times New Roman" w:cs="Times New Roman"/>
+          <w:szCs w:val="24"/>
+        </w:rPr>
+        <w:t>what hotels are there?</w:t>
+      </w:r>
+    </w:p>
+    <w:p>
+      <w:pPr>
+        <w:ind w:firstLine="480"/>
+        <w:rPr>
+          <w:rFonts w:ascii="Times New Roman" w:hAnsi="Times New Roman" w:cs="Times New Roman"/>
+          <w:szCs w:val="24"/>
+        </w:rPr>
+      </w:pPr>
+      <w:r>
+        <w:rPr>
+          <w:rFonts w:ascii="Times New Roman" w:hAnsi="Times New Roman" w:cs="Times New Roman"/>
+          <w:szCs w:val="24"/>
+        </w:rPr>
+        <w:t>Travel Bot:</w:t>
+      </w:r>
+      <w:r>
+        <w:rPr>
+          <w:rFonts w:ascii="Times New Roman" w:hAnsi="Times New Roman" w:cs="Times New Roman" w:hint="eastAsia"/>
+          <w:szCs w:val="24"/>
+        </w:rPr>
+        <w:t xml:space="preserve"> </w:t>
+      </w:r>
+      <w:r>
+        <w:rPr>
+          <w:rFonts w:ascii="Times New Roman" w:hAnsi="Times New Roman" w:cs="Times New Roman"/>
+          <w:szCs w:val="24"/>
+        </w:rPr>
+        <w:t>Sorry, I don't understand what you said.</w:t>
+      </w:r>
+    </w:p>
+    <w:p>
+      <w:pPr>
+        <w:ind w:firstLine="480"/>
+        <w:rPr>
+          <w:rFonts w:ascii="Times New Roman" w:hAnsi="Times New Roman" w:cs="Times New Roman"/>
+          <w:szCs w:val="24"/>
+        </w:rPr>
+      </w:pPr>
+      <w:r>
+        <w:rPr>
+          <w:rFonts w:ascii="Times New Roman" w:hAnsi="Times New Roman" w:cs="Times New Roman"/>
+          <w:szCs w:val="24"/>
+        </w:rPr>
+        <w:t>User:</w:t>
+      </w:r>
+      <w:r>
+        <w:rPr>
+          <w:rFonts w:ascii="Times New Roman" w:hAnsi="Times New Roman" w:cs="Times New Roman" w:hint="eastAsia"/>
+          <w:szCs w:val="24"/>
+        </w:rPr>
+        <w:t xml:space="preserve"> </w:t>
+      </w:r>
+      <w:r>
+        <w:rPr>
+          <w:rFonts w:ascii="Times New Roman" w:hAnsi="Times New Roman" w:cs="Times New Roman"/>
+          <w:szCs w:val="24"/>
+        </w:rPr>
+        <w:t>Can I book a hotel there?</w:t>
+      </w:r>
+    </w:p>
+    <w:p>
+      <w:pPr>
+        <w:ind w:left="480"/>
+        <w:rPr>
+          <w:rFonts w:ascii="Times New Roman" w:hAnsi="Times New Roman" w:cs="Times New Roman"/>
+          <w:szCs w:val="24"/>
+        </w:rPr>
+      </w:pPr>
+      <w:r>
+        <w:rPr>
+          <w:rFonts w:ascii="Times New Roman" w:hAnsi="Times New Roman" w:cs="Times New Roman"/>
+          <w:szCs w:val="24"/>
+        </w:rPr>
+        <w:t>Travel Bot:</w:t>
+      </w:r>
+      <w:r>
+        <w:rPr>
+          <w:rFonts w:ascii="Times New Roman" w:hAnsi="Times New Roman" w:cs="Times New Roman" w:hint="eastAsia"/>
+          <w:szCs w:val="24"/>
+        </w:rPr>
+        <w:t xml:space="preserve"> </w:t>
+      </w:r>
+      <w:r>
+        <w:rPr>
+          <w:rFonts w:ascii="Times New Roman" w:hAnsi="Times New Roman" w:cs="Times New Roman"/>
+          <w:szCs w:val="24"/>
+        </w:rPr>
+        <w:t>Were you interested in a family resort, or one of our luxury offerings?</w:t>
+      </w:r>
+    </w:p>
+    <w:p>
+      <w:pPr>
+        <w:ind w:firstLine="480"/>
+        <w:rPr>
+          <w:rFonts w:ascii="Times New Roman" w:hAnsi="Times New Roman" w:cs="Times New Roman"/>
+          <w:szCs w:val="24"/>
+        </w:rPr>
+      </w:pPr>
+      <w:r>
+        <w:rPr>
+          <w:rFonts w:ascii="Times New Roman" w:hAnsi="Times New Roman" w:cs="Times New Roman"/>
+          <w:szCs w:val="24"/>
+        </w:rPr>
+        <w:t>User:</w:t>
+      </w:r>
+      <w:r>
+        <w:rPr>
+          <w:rFonts w:ascii="Times New Roman" w:hAnsi="Times New Roman" w:cs="Times New Roman" w:hint="eastAsia"/>
+          <w:szCs w:val="24"/>
+        </w:rPr>
+        <w:t xml:space="preserve"> </w:t>
+      </w:r>
+      <w:r>
+        <w:rPr>
+          <w:rFonts w:ascii="Times New Roman" w:hAnsi="Times New Roman" w:cs="Times New Roman"/>
+          <w:szCs w:val="24"/>
+        </w:rPr>
+        <w:t>I can afford $100 a night</w:t>
+      </w:r>
+    </w:p>
+    <w:p>
+      <w:pPr>
+        <w:ind w:left="480"/>
+        <w:rPr>
+          <w:rFonts w:ascii="Times New Roman" w:hAnsi="Times New Roman" w:cs="Times New Roman"/>
+          <w:szCs w:val="24"/>
+        </w:rPr>
+      </w:pPr>
+      <w:r>
+        <w:rPr>
+          <w:rFonts w:ascii="Times New Roman" w:hAnsi="Times New Roman" w:cs="Times New Roman"/>
+          <w:szCs w:val="24"/>
+        </w:rPr>
+        <w:t>Travel Bot:</w:t>
+      </w:r>
+      <w:r>
+        <w:rPr>
+          <w:rFonts w:ascii="Times New Roman" w:hAnsi="Times New Roman" w:cs="Times New Roman" w:hint="eastAsia"/>
+          <w:szCs w:val="24"/>
+        </w:rPr>
+        <w:t xml:space="preserve"> </w:t>
+      </w:r>
+      <w:r>
+        <w:rPr>
+          <w:rFonts w:ascii="Times New Roman" w:hAnsi="Times New Roman" w:cs="Times New Roman"/>
+          <w:szCs w:val="24"/>
+        </w:rPr>
+        <w:t>Searching for the best accomodations that match you budget. Hotel Tulipan is one of our highest rated hotels. Right in the heart of Mexico City and only $95 a night..</w:t>
+      </w:r>
+    </w:p>
+    <w:p>
+      <w:pPr>
+        <w:ind w:firstLine="480"/>
+        <w:rPr>
+          <w:rFonts w:ascii="Times New Roman" w:hAnsi="Times New Roman" w:cs="Times New Roman"/>
+          <w:szCs w:val="24"/>
+        </w:rPr>
+      </w:pPr>
+      <w:r>
+        <w:rPr>
+          <w:rFonts w:ascii="Times New Roman" w:hAnsi="Times New Roman" w:cs="Times New Roman"/>
+          <w:szCs w:val="24"/>
+        </w:rPr>
+        <w:t>User:</w:t>
+      </w:r>
+      <w:r>
+        <w:rPr>
+          <w:rFonts w:ascii="Times New Roman" w:hAnsi="Times New Roman" w:cs="Times New Roman" w:hint="eastAsia"/>
+          <w:szCs w:val="24"/>
+        </w:rPr>
+        <w:t xml:space="preserve"> </w:t>
+      </w:r>
+      <w:r>
+        <w:rPr>
+          <w:rFonts w:ascii="Times New Roman" w:hAnsi="Times New Roman" w:cs="Times New Roman"/>
+          <w:szCs w:val="24"/>
+        </w:rPr>
+        <w:t>maybe not, i can afford $80 a night</w:t>
+      </w:r>
+    </w:p>
+    <w:p>
+      <w:pPr>
+        <w:ind w:left="480"/>
+        <w:rPr>
+          <w:rFonts w:ascii="Times New Roman" w:hAnsi="Times New Roman" w:cs="Times New Roman"/>
+          <w:szCs w:val="24"/>
+        </w:rPr>
+      </w:pPr>
+      <w:r>
+        <w:rPr>
+          <w:rFonts w:ascii="Times New Roman" w:hAnsi="Times New Roman" w:cs="Times New Roman"/>
+          <w:szCs w:val="24"/>
+        </w:rPr>
+        <w:t>Travel Bot:</w:t>
+      </w:r>
+      <w:r>
+        <w:rPr>
+          <w:rFonts w:ascii="Times New Roman" w:hAnsi="Times New Roman" w:cs="Times New Roman" w:hint="eastAsia"/>
+          <w:szCs w:val="24"/>
+        </w:rPr>
+        <w:t xml:space="preserve"> </w:t>
+      </w:r>
+      <w:r>
+        <w:rPr>
+          <w:rFonts w:ascii="Times New Roman" w:hAnsi="Times New Roman" w:cs="Times New Roman"/>
+          <w:szCs w:val="24"/>
+        </w:rPr>
+        <w:t>Searching for the best accomodations that match you budget. We've partnered with some great places. You might like Hotel Tropicoco, only $50, a night!.</w:t>
+      </w:r>
+    </w:p>
+    <w:p>
+      <w:pPr>
+        <w:ind w:firstLine="480"/>
+        <w:rPr>
+          <w:rFonts w:ascii="Times New Roman" w:hAnsi="Times New Roman" w:cs="Times New Roman"/>
+          <w:szCs w:val="24"/>
+        </w:rPr>
+      </w:pPr>
+      <w:r>
+        <w:rPr>
+          <w:rFonts w:ascii="Times New Roman" w:hAnsi="Times New Roman" w:cs="Times New Roman"/>
+          <w:szCs w:val="24"/>
+        </w:rPr>
+        <w:t>User:</w:t>
+      </w:r>
+      <w:r>
+        <w:rPr>
+          <w:rFonts w:ascii="Times New Roman" w:hAnsi="Times New Roman" w:cs="Times New Roman" w:hint="eastAsia"/>
+          <w:szCs w:val="24"/>
+        </w:rPr>
+        <w:t xml:space="preserve"> </w:t>
+      </w:r>
+      <w:r>
+        <w:rPr>
+          <w:rFonts w:ascii="Times New Roman" w:hAnsi="Times New Roman" w:cs="Times New Roman"/>
+          <w:szCs w:val="24"/>
+        </w:rPr>
+        <w:t>where can I eat there?</w:t>
+      </w:r>
+    </w:p>
+    <w:p>
+      <w:pPr>
+        <w:ind w:left="480"/>
+        <w:rPr>
+          <w:rFonts w:ascii="Times New Roman" w:hAnsi="Times New Roman" w:cs="Times New Roman"/>
+          <w:szCs w:val="24"/>
+        </w:rPr>
+      </w:pPr>
+      <w:r>
+        <w:rPr>
+          <w:rFonts w:ascii="Times New Roman" w:hAnsi="Times New Roman" w:cs="Times New Roman"/>
+          <w:szCs w:val="24"/>
+        </w:rPr>
+        <w:t>Travel Bot:</w:t>
+      </w:r>
+      <w:r>
+        <w:rPr>
+          <w:rFonts w:ascii="Times New Roman" w:hAnsi="Times New Roman" w:cs="Times New Roman" w:hint="eastAsia"/>
+          <w:szCs w:val="24"/>
+        </w:rPr>
+        <w:t xml:space="preserve"> </w:t>
+      </w:r>
+      <w:r>
+        <w:rPr>
+          <w:rFonts w:ascii="Times New Roman" w:hAnsi="Times New Roman" w:cs="Times New Roman"/>
+          <w:szCs w:val="24"/>
+        </w:rPr>
+        <w:t>Determining what's best for you.</w:t>
+      </w:r>
+      <w:r>
+        <w:rPr>
+          <w:rFonts w:ascii="Times New Roman" w:hAnsi="Times New Roman" w:cs="Times New Roman" w:hint="eastAsia"/>
+          <w:szCs w:val="24"/>
+        </w:rPr>
+        <w:t xml:space="preserve"> </w:t>
+      </w:r>
+      <w:r>
+        <w:rPr>
+          <w:rFonts w:ascii="Times New Roman" w:hAnsi="Times New Roman" w:cs="Times New Roman"/>
+          <w:szCs w:val="24"/>
+        </w:rPr>
+        <w:t>There aren't any places that I'd recommend.</w:t>
+      </w:r>
+    </w:p>
+    <w:p>
+      <w:pPr>
+        <w:ind w:firstLine="480"/>
+        <w:rPr>
+          <w:rFonts w:ascii="Times New Roman" w:hAnsi="Times New Roman" w:cs="Times New Roman"/>
+          <w:szCs w:val="24"/>
+        </w:rPr>
+      </w:pPr>
+      <w:r>
+        <w:rPr>
+          <w:rFonts w:ascii="Times New Roman" w:hAnsi="Times New Roman" w:cs="Times New Roman"/>
+          <w:szCs w:val="24"/>
+        </w:rPr>
+        <w:t>User:</w:t>
+      </w:r>
+      <w:r>
+        <w:rPr>
+          <w:rFonts w:ascii="Times New Roman" w:hAnsi="Times New Roman" w:cs="Times New Roman" w:hint="eastAsia"/>
+          <w:szCs w:val="24"/>
+        </w:rPr>
+        <w:t xml:space="preserve"> </w:t>
+      </w:r>
+      <w:r>
+        <w:rPr>
+          <w:rFonts w:ascii="Times New Roman" w:hAnsi="Times New Roman" w:cs="Times New Roman"/>
+          <w:szCs w:val="24"/>
+        </w:rPr>
+        <w:t>What can I do there?</w:t>
+      </w:r>
+    </w:p>
+    <w:p>
+      <w:pPr>
+        <w:ind w:firstLine="480"/>
+        <w:rPr>
+          <w:rFonts w:ascii="Times New Roman" w:hAnsi="Times New Roman" w:cs="Times New Roman"/>
+          <w:szCs w:val="24"/>
+        </w:rPr>
+      </w:pPr>
+      <w:r>
+        <w:rPr>
+          <w:rFonts w:ascii="Times New Roman" w:hAnsi="Times New Roman" w:cs="Times New Roman"/>
+          <w:szCs w:val="24"/>
+        </w:rPr>
+        <w:t>Travel Bot:</w:t>
+      </w:r>
+      <w:r>
+        <w:rPr>
+          <w:rFonts w:ascii="Times New Roman" w:hAnsi="Times New Roman" w:cs="Times New Roman" w:hint="eastAsia"/>
+          <w:szCs w:val="24"/>
+        </w:rPr>
+        <w:t xml:space="preserve"> </w:t>
+      </w:r>
+      <w:r>
+        <w:rPr>
+          <w:rFonts w:ascii="Times New Roman" w:hAnsi="Times New Roman" w:cs="Times New Roman"/>
+          <w:szCs w:val="24"/>
+        </w:rPr>
+        <w:t>Sorry, I don't understand what you said.</w:t>
+      </w:r>
+    </w:p>
+    <w:p>
+      <w:pPr>
+        <w:ind w:firstLine="480"/>
+        <w:rPr>
+          <w:rFonts w:ascii="Times New Roman" w:hAnsi="Times New Roman" w:cs="Times New Roman"/>
+          <w:szCs w:val="24"/>
+        </w:rPr>
+      </w:pPr>
+      <w:r>
+        <w:rPr>
+          <w:rFonts w:ascii="Times New Roman" w:hAnsi="Times New Roman" w:cs="Times New Roman"/>
+          <w:szCs w:val="24"/>
+        </w:rPr>
+        <w:t>User:</w:t>
+      </w:r>
+      <w:r>
+        <w:rPr>
+          <w:rFonts w:ascii="Times New Roman" w:hAnsi="Times New Roman" w:cs="Times New Roman" w:hint="eastAsia"/>
+          <w:szCs w:val="24"/>
+        </w:rPr>
+        <w:t xml:space="preserve"> </w:t>
+      </w:r>
+      <w:r>
+        <w:rPr>
+          <w:rFonts w:ascii="Times New Roman" w:hAnsi="Times New Roman" w:cs="Times New Roman"/>
+          <w:szCs w:val="24"/>
+        </w:rPr>
+        <w:t>What kinds of things can I do there?</w:t>
+      </w:r>
+    </w:p>
+    <w:p>
+      <w:pPr>
+        <w:ind w:firstLine="480"/>
+        <w:rPr>
+          <w:rFonts w:ascii="Times New Roman" w:hAnsi="Times New Roman" w:cs="Times New Roman"/>
+          <w:szCs w:val="24"/>
+        </w:rPr>
+      </w:pPr>
+      <w:r>
+        <w:rPr>
+          <w:rFonts w:ascii="Times New Roman" w:hAnsi="Times New Roman" w:cs="Times New Roman"/>
+          <w:szCs w:val="24"/>
+        </w:rPr>
+        <w:t>Travel Bot:</w:t>
+      </w:r>
+      <w:r>
+        <w:rPr>
+          <w:rFonts w:ascii="Times New Roman" w:hAnsi="Times New Roman" w:cs="Times New Roman" w:hint="eastAsia"/>
+          <w:szCs w:val="24"/>
+        </w:rPr>
+        <w:t xml:space="preserve"> </w:t>
+      </w:r>
+      <w:r>
+        <w:rPr>
+          <w:rFonts w:ascii="Times New Roman" w:hAnsi="Times New Roman" w:cs="Times New Roman"/>
+          <w:szCs w:val="24"/>
+        </w:rPr>
+        <w:t>Sorry, I don't understand what you said.</w:t>
+      </w:r>
+    </w:p>
+    <w:p>
+      <w:pPr>
+        <w:ind w:firstLine="480"/>
+        <w:rPr>
+          <w:rFonts w:ascii="Times New Roman" w:hAnsi="Times New Roman" w:cs="Times New Roman"/>
+          <w:szCs w:val="24"/>
+        </w:rPr>
+      </w:pPr>
+      <w:r>
+        <w:rPr>
+          <w:rFonts w:ascii="Times New Roman" w:hAnsi="Times New Roman" w:cs="Times New Roman"/>
+          <w:szCs w:val="24"/>
+        </w:rPr>
+        <w:t>User:</w:t>
+      </w:r>
+      <w:r>
+        <w:rPr>
+          <w:rFonts w:ascii="Times New Roman" w:hAnsi="Times New Roman" w:cs="Times New Roman" w:hint="eastAsia"/>
+          <w:szCs w:val="24"/>
+        </w:rPr>
+        <w:t xml:space="preserve"> </w:t>
+      </w:r>
+      <w:r>
+        <w:rPr>
+          <w:rFonts w:ascii="Times New Roman" w:hAnsi="Times New Roman" w:cs="Times New Roman"/>
+          <w:szCs w:val="24"/>
+        </w:rPr>
+        <w:t>What are some things to do there?</w:t>
+      </w:r>
+    </w:p>
+    <w:p>
+      <w:pPr>
+        <w:ind w:left="480"/>
+        <w:rPr>
+          <w:rFonts w:ascii="Times New Roman" w:hAnsi="Times New Roman" w:cs="Times New Roman"/>
+          <w:szCs w:val="24"/>
+        </w:rPr>
+      </w:pPr>
+      <w:r>
+        <w:rPr>
+          <w:rFonts w:ascii="Times New Roman" w:hAnsi="Times New Roman" w:cs="Times New Roman"/>
+          <w:szCs w:val="24"/>
+        </w:rPr>
+        <w:t>Travel Bot:</w:t>
+      </w:r>
+      <w:r>
+        <w:rPr>
+          <w:rFonts w:ascii="Times New Roman" w:hAnsi="Times New Roman" w:cs="Times New Roman" w:hint="eastAsia"/>
+          <w:szCs w:val="24"/>
+        </w:rPr>
+        <w:t xml:space="preserve"> </w:t>
+      </w:r>
+      <w:r>
+        <w:rPr>
+          <w:rFonts w:ascii="Times New Roman" w:hAnsi="Times New Roman" w:cs="Times New Roman"/>
+          <w:szCs w:val="24"/>
+        </w:rPr>
+        <w:t>While you are there you could visit some ancient Mayan ruins, or you could swim with dolphins</w:t>
+      </w:r>
+    </w:p>
+    <w:p>
+      <w:pPr>
+        <w:ind w:firstLine="480"/>
+        <w:rPr>
+          <w:rFonts w:ascii="Times New Roman" w:hAnsi="Times New Roman" w:cs="Times New Roman"/>
+          <w:szCs w:val="24"/>
+        </w:rPr>
+      </w:pPr>
+      <w:r>
+        <w:rPr>
+          <w:rFonts w:ascii="Times New Roman" w:hAnsi="Times New Roman" w:cs="Times New Roman"/>
+          <w:szCs w:val="24"/>
+        </w:rPr>
+        <w:t>User:</w:t>
+      </w:r>
+      <w:r>
+        <w:rPr>
+          <w:rFonts w:ascii="Times New Roman" w:hAnsi="Times New Roman" w:cs="Times New Roman" w:hint="eastAsia"/>
+          <w:szCs w:val="24"/>
+        </w:rPr>
+        <w:t xml:space="preserve"> </w:t>
+      </w:r>
+      <w:r>
+        <w:rPr>
+          <w:rFonts w:ascii="Times New Roman" w:hAnsi="Times New Roman" w:cs="Times New Roman"/>
+          <w:szCs w:val="24"/>
+        </w:rPr>
+        <w:t>Do people speak English?</w:t>
+      </w:r>
+    </w:p>
+    <w:p>
+      <w:pPr>
+        <w:ind w:firstLine="480"/>
+        <w:rPr>
+          <w:rFonts w:ascii="Times New Roman" w:hAnsi="Times New Roman" w:cs="Times New Roman"/>
+          <w:szCs w:val="24"/>
+        </w:rPr>
+      </w:pPr>
+      <w:r>
+        <w:rPr>
+          <w:rFonts w:ascii="Times New Roman" w:hAnsi="Times New Roman" w:cs="Times New Roman"/>
+          <w:szCs w:val="24"/>
+        </w:rPr>
+        <w:t>Travel Bot:</w:t>
+      </w:r>
+      <w:r>
+        <w:rPr>
+          <w:rFonts w:ascii="Times New Roman" w:hAnsi="Times New Roman" w:cs="Times New Roman" w:hint="eastAsia"/>
+          <w:szCs w:val="24"/>
+        </w:rPr>
+        <w:t xml:space="preserve"> </w:t>
+      </w:r>
+      <w:r>
+        <w:rPr>
+          <w:rFonts w:ascii="Times New Roman" w:hAnsi="Times New Roman" w:cs="Times New Roman"/>
+          <w:szCs w:val="24"/>
+        </w:rPr>
+        <w:t>Sorry, I don't understand what you said.</w:t>
+      </w:r>
+    </w:p>
+    <w:p>
+      <w:pPr>
+        <w:ind w:firstLine="480"/>
+        <w:rPr>
+          <w:rFonts w:ascii="Times New Roman" w:hAnsi="Times New Roman" w:cs="Times New Roman"/>
+          <w:szCs w:val="24"/>
+        </w:rPr>
+      </w:pPr>
+      <w:r>
+        <w:rPr>
+          <w:rFonts w:ascii="Times New Roman" w:hAnsi="Times New Roman" w:cs="Times New Roman"/>
+          <w:szCs w:val="24"/>
+        </w:rPr>
+        <w:t>User:</w:t>
+      </w:r>
+      <w:r>
+        <w:rPr>
+          <w:rFonts w:ascii="Times New Roman" w:hAnsi="Times New Roman" w:cs="Times New Roman" w:hint="eastAsia"/>
+          <w:szCs w:val="24"/>
+        </w:rPr>
+        <w:t xml:space="preserve"> </w:t>
+      </w:r>
+      <w:r>
+        <w:rPr>
+          <w:rFonts w:ascii="Times New Roman" w:hAnsi="Times New Roman" w:cs="Times New Roman"/>
+          <w:szCs w:val="24"/>
+        </w:rPr>
+        <w:t>Can I go on a cruise?</w:t>
+      </w:r>
+    </w:p>
+    <w:p>
+      <w:pPr>
+        <w:ind w:left="480"/>
+        <w:rPr>
+          <w:rFonts w:ascii="Times New Roman" w:hAnsi="Times New Roman" w:cs="Times New Roman"/>
+          <w:szCs w:val="24"/>
+        </w:rPr>
+      </w:pPr>
+      <w:r>
+        <w:rPr>
+          <w:rFonts w:ascii="Times New Roman" w:hAnsi="Times New Roman" w:cs="Times New Roman"/>
+          <w:szCs w:val="24"/>
+        </w:rPr>
+        <w:t>Travel Bot:</w:t>
+      </w:r>
+      <w:r>
+        <w:rPr>
+          <w:rFonts w:ascii="Times New Roman" w:hAnsi="Times New Roman" w:cs="Times New Roman" w:hint="eastAsia"/>
+          <w:szCs w:val="24"/>
+        </w:rPr>
+        <w:t xml:space="preserve"> </w:t>
+      </w:r>
+      <w:r>
+        <w:rPr>
+          <w:rFonts w:ascii="Times New Roman" w:hAnsi="Times New Roman" w:cs="Times New Roman"/>
+          <w:szCs w:val="24"/>
+        </w:rPr>
+        <w:t>Calculating... Of course! I've heard that it's one of the best places to for a cruise.</w:t>
+      </w:r>
+    </w:p>
+    <w:p>
+      <w:pPr>
+        <w:ind w:firstLine="480"/>
+        <w:rPr>
+          <w:rFonts w:ascii="Times New Roman" w:hAnsi="Times New Roman" w:cs="Times New Roman"/>
+          <w:szCs w:val="24"/>
+        </w:rPr>
+      </w:pPr>
+      <w:r>
+        <w:rPr>
+          <w:rFonts w:ascii="Times New Roman" w:hAnsi="Times New Roman" w:cs="Times New Roman"/>
+          <w:szCs w:val="24"/>
+        </w:rPr>
+        <w:t>User:</w:t>
+      </w:r>
+      <w:r>
+        <w:rPr>
+          <w:rFonts w:ascii="Times New Roman" w:hAnsi="Times New Roman" w:cs="Times New Roman" w:hint="eastAsia"/>
+          <w:szCs w:val="24"/>
+        </w:rPr>
+        <w:t xml:space="preserve"> </w:t>
+      </w:r>
+      <w:r>
+        <w:rPr>
+          <w:rFonts w:ascii="Times New Roman" w:hAnsi="Times New Roman" w:cs="Times New Roman"/>
+          <w:szCs w:val="24"/>
+        </w:rPr>
+        <w:t>How far is Juarez from Mexico City?</w:t>
+      </w:r>
+      <w:r>
+        <w:rPr>
+          <w:rFonts w:ascii="Times New Roman" w:hAnsi="Times New Roman" w:cs="Times New Roman" w:hint="eastAsia"/>
+          <w:szCs w:val="24"/>
+        </w:rPr>
+        <w:tab/>
+      </w:r>
+    </w:p>
+    <w:p>
+      <w:pPr>
+        <w:ind w:firstLine="480"/>
+        <w:rPr>
+          <w:rFonts w:ascii="Times New Roman" w:hAnsi="Times New Roman" w:cs="Times New Roman"/>
+          <w:szCs w:val="24"/>
+        </w:rPr>
+      </w:pPr>
+      <w:r>
+        <w:rPr>
+          <w:rFonts w:ascii="Times New Roman" w:hAnsi="Times New Roman" w:cs="Times New Roman"/>
+          <w:szCs w:val="24"/>
+        </w:rPr>
+        <w:t>Travel Bot:</w:t>
+      </w:r>
+      <w:r>
+        <w:rPr>
+          <w:rFonts w:ascii="Times New Roman" w:hAnsi="Times New Roman" w:cs="Times New Roman" w:hint="eastAsia"/>
+          <w:szCs w:val="24"/>
+        </w:rPr>
+        <w:t xml:space="preserve"> </w:t>
+      </w:r>
+      <w:r>
+        <w:rPr>
+          <w:rFonts w:ascii="Times New Roman" w:hAnsi="Times New Roman" w:cs="Times New Roman"/>
+          <w:szCs w:val="24"/>
+        </w:rPr>
+        <w:t>The distance between Mexico City and Juarez is 1793.45 kilometers.</w:t>
+      </w:r>
+    </w:p>
+    <w:p>
+      <w:pPr>
+        <w:ind w:firstLine="480"/>
+        <w:rPr>
+          <w:rFonts w:ascii="Times New Roman" w:hAnsi="Times New Roman" w:cs="Times New Roman"/>
+          <w:szCs w:val="24"/>
+        </w:rPr>
+      </w:pPr>
+      <w:r>
+        <w:rPr>
+          <w:rFonts w:ascii="Times New Roman" w:hAnsi="Times New Roman" w:cs="Times New Roman"/>
+          <w:szCs w:val="24"/>
+        </w:rPr>
+        <w:t>User:</w:t>
+      </w:r>
+      <w:r>
+        <w:rPr>
+          <w:rFonts w:ascii="Times New Roman" w:hAnsi="Times New Roman" w:cs="Times New Roman" w:hint="eastAsia"/>
+          <w:szCs w:val="24"/>
+        </w:rPr>
+        <w:t xml:space="preserve"> </w:t>
+      </w:r>
+      <w:r>
+        <w:rPr>
+          <w:rFonts w:ascii="Times New Roman" w:hAnsi="Times New Roman" w:cs="Times New Roman"/>
+          <w:szCs w:val="24"/>
+        </w:rPr>
+        <w:t>how can I get there?</w:t>
+      </w:r>
+    </w:p>
+    <w:p>
+      <w:pPr>
+        <w:ind w:firstLine="480"/>
+        <w:rPr>
+          <w:rFonts w:ascii="Times New Roman" w:hAnsi="Times New Roman" w:cs="Times New Roman"/>
+          <w:szCs w:val="24"/>
+        </w:rPr>
+      </w:pPr>
+      <w:r>
+        <w:rPr>
+          <w:rFonts w:ascii="Times New Roman" w:hAnsi="Times New Roman" w:cs="Times New Roman"/>
+          <w:szCs w:val="24"/>
+        </w:rPr>
+        <w:t>Travel Bot:</w:t>
+      </w:r>
+      <w:r>
+        <w:rPr>
+          <w:rFonts w:ascii="Times New Roman" w:hAnsi="Times New Roman" w:cs="Times New Roman" w:hint="eastAsia"/>
+          <w:szCs w:val="24"/>
+        </w:rPr>
+        <w:t xml:space="preserve"> </w:t>
+      </w:r>
+      <w:r>
+        <w:rPr>
+          <w:rFonts w:ascii="Times New Roman" w:hAnsi="Times New Roman" w:cs="Times New Roman"/>
+          <w:szCs w:val="24"/>
+        </w:rPr>
+        <w:t>Sorry, I don't understand what you said.</w:t>
+      </w:r>
+    </w:p>
+    <w:p>
+      <w:pPr>
+        <w:ind w:firstLine="480"/>
+        <w:rPr>
+          <w:rFonts w:ascii="Times New Roman" w:hAnsi="Times New Roman" w:cs="Times New Roman"/>
+          <w:szCs w:val="24"/>
+        </w:rPr>
+      </w:pPr>
+      <w:r>
+        <w:rPr>
+          <w:rFonts w:ascii="Times New Roman" w:hAnsi="Times New Roman" w:cs="Times New Roman"/>
+          <w:szCs w:val="24"/>
+        </w:rPr>
+        <w:t>User:</w:t>
+      </w:r>
+      <w:r>
+        <w:rPr>
+          <w:rFonts w:ascii="Times New Roman" w:hAnsi="Times New Roman" w:cs="Times New Roman" w:hint="eastAsia"/>
+          <w:szCs w:val="24"/>
+        </w:rPr>
+        <w:t xml:space="preserve"> </w:t>
+      </w:r>
+      <w:r>
+        <w:rPr>
+          <w:rFonts w:ascii="Times New Roman" w:hAnsi="Times New Roman" w:cs="Times New Roman"/>
+          <w:szCs w:val="24"/>
+        </w:rPr>
+        <w:t>how can I travel there?</w:t>
+      </w:r>
+    </w:p>
+    <w:p>
+      <w:pPr>
+        <w:ind w:firstLine="480"/>
+        <w:rPr>
+          <w:rFonts w:ascii="Times New Roman" w:hAnsi="Times New Roman" w:cs="Times New Roman"/>
+          <w:szCs w:val="24"/>
+        </w:rPr>
+      </w:pPr>
+      <w:r>
+        <w:rPr>
+          <w:rFonts w:ascii="Times New Roman" w:hAnsi="Times New Roman" w:cs="Times New Roman"/>
+          <w:szCs w:val="24"/>
+        </w:rPr>
+        <w:t>Travel Bot:</w:t>
+      </w:r>
+      <w:r>
+        <w:rPr>
+          <w:rFonts w:ascii="Times New Roman" w:hAnsi="Times New Roman" w:cs="Times New Roman" w:hint="eastAsia"/>
+          <w:szCs w:val="24"/>
+        </w:rPr>
+        <w:t xml:space="preserve"> </w:t>
+      </w:r>
+      <w:r>
+        <w:rPr>
+          <w:rFonts w:ascii="Times New Roman" w:hAnsi="Times New Roman" w:cs="Times New Roman"/>
+          <w:szCs w:val="24"/>
+        </w:rPr>
+        <w:t>Sorry, I don't understand what you said.</w:t>
+      </w:r>
+    </w:p>
+    <w:p>
+      <w:pPr>
+        <w:ind w:firstLine="480"/>
+        <w:rPr>
+          <w:rFonts w:ascii="Times New Roman" w:hAnsi="Times New Roman" w:cs="Times New Roman"/>
+          <w:szCs w:val="24"/>
+        </w:rPr>
+      </w:pPr>
+      <w:r>
+        <w:rPr>
+          <w:rFonts w:ascii="Times New Roman" w:hAnsi="Times New Roman" w:cs="Times New Roman"/>
+          <w:szCs w:val="24"/>
+        </w:rPr>
+        <w:lastRenderedPageBreak/>
+        <w:t>User:</w:t>
+      </w:r>
+      <w:r>
+        <w:rPr>
+          <w:rFonts w:ascii="Times New Roman" w:hAnsi="Times New Roman" w:cs="Times New Roman" w:hint="eastAsia"/>
+          <w:szCs w:val="24"/>
+        </w:rPr>
+        <w:t xml:space="preserve"> </w:t>
+      </w:r>
+      <w:r>
+        <w:rPr>
+          <w:rFonts w:ascii="Times New Roman" w:hAnsi="Times New Roman" w:cs="Times New Roman"/>
+          <w:szCs w:val="24"/>
+        </w:rPr>
+        <w:t>How can I get around there?</w:t>
+      </w:r>
+    </w:p>
+    <w:p>
+      <w:pPr>
+        <w:ind w:firstLine="480"/>
+        <w:rPr>
+          <w:rFonts w:ascii="Times New Roman" w:hAnsi="Times New Roman" w:cs="Times New Roman"/>
+          <w:szCs w:val="24"/>
+        </w:rPr>
+      </w:pPr>
+      <w:r>
+        <w:rPr>
+          <w:rFonts w:ascii="Times New Roman" w:hAnsi="Times New Roman" w:cs="Times New Roman"/>
+          <w:szCs w:val="24"/>
+        </w:rPr>
+        <w:t>Travel Bot:</w:t>
+      </w:r>
+      <w:r>
+        <w:rPr>
+          <w:rFonts w:ascii="Times New Roman" w:hAnsi="Times New Roman" w:cs="Times New Roman" w:hint="eastAsia"/>
+          <w:szCs w:val="24"/>
+        </w:rPr>
+        <w:t xml:space="preserve"> </w:t>
+      </w:r>
+      <w:r>
+        <w:rPr>
+          <w:rFonts w:ascii="Times New Roman" w:hAnsi="Times New Roman" w:cs="Times New Roman"/>
+          <w:szCs w:val="24"/>
+        </w:rPr>
+        <w:t>If you want to get between cities coach bus is the way to go.</w:t>
+      </w:r>
+    </w:p>
+    <w:p>
+      <w:pPr>
+        <w:ind w:firstLine="480"/>
+        <w:rPr>
+          <w:rFonts w:ascii="Times New Roman" w:hAnsi="Times New Roman" w:cs="Times New Roman"/>
+          <w:szCs w:val="24"/>
+        </w:rPr>
+      </w:pPr>
+      <w:r>
+        <w:rPr>
+          <w:rFonts w:ascii="Times New Roman" w:hAnsi="Times New Roman" w:cs="Times New Roman"/>
+          <w:szCs w:val="24"/>
+        </w:rPr>
+        <w:t>User:</w:t>
+      </w:r>
+      <w:r>
+        <w:rPr>
+          <w:rFonts w:ascii="Times New Roman" w:hAnsi="Times New Roman" w:cs="Times New Roman" w:hint="eastAsia"/>
+          <w:szCs w:val="24"/>
+        </w:rPr>
+        <w:t xml:space="preserve"> </w:t>
+      </w:r>
+      <w:r>
+        <w:rPr>
+          <w:rFonts w:ascii="Times New Roman" w:hAnsi="Times New Roman" w:cs="Times New Roman"/>
+          <w:szCs w:val="24"/>
+        </w:rPr>
+        <w:t>Can I book a hotel there?</w:t>
+      </w:r>
+    </w:p>
+    <w:p>
+      <w:pPr>
+        <w:ind w:left="480"/>
+        <w:rPr>
+          <w:rFonts w:ascii="Times New Roman" w:hAnsi="Times New Roman" w:cs="Times New Roman"/>
+          <w:szCs w:val="24"/>
+        </w:rPr>
+      </w:pPr>
+      <w:r>
+        <w:rPr>
+          <w:rFonts w:ascii="Times New Roman" w:hAnsi="Times New Roman" w:cs="Times New Roman"/>
+          <w:szCs w:val="24"/>
+        </w:rPr>
+        <w:t>Travel Bot:</w:t>
+      </w:r>
+      <w:r>
+        <w:rPr>
+          <w:rFonts w:ascii="Times New Roman" w:hAnsi="Times New Roman" w:cs="Times New Roman" w:hint="eastAsia"/>
+          <w:szCs w:val="24"/>
+        </w:rPr>
+        <w:t xml:space="preserve"> </w:t>
+      </w:r>
+      <w:r>
+        <w:rPr>
+          <w:rFonts w:ascii="Times New Roman" w:hAnsi="Times New Roman" w:cs="Times New Roman"/>
+          <w:szCs w:val="24"/>
+        </w:rPr>
+        <w:t>Were you interested in a family resort, or one of our luxury offerings?</w:t>
+      </w:r>
+    </w:p>
+    <w:p>
+      <w:pPr>
+        <w:ind w:firstLine="480"/>
+        <w:rPr>
+          <w:rFonts w:ascii="Times New Roman" w:hAnsi="Times New Roman" w:cs="Times New Roman"/>
+          <w:szCs w:val="24"/>
+        </w:rPr>
+      </w:pPr>
+      <w:r>
+        <w:rPr>
+          <w:rFonts w:ascii="Times New Roman" w:hAnsi="Times New Roman" w:cs="Times New Roman"/>
+          <w:szCs w:val="24"/>
+        </w:rPr>
+        <w:t>User:</w:t>
+      </w:r>
+      <w:r>
+        <w:rPr>
+          <w:rFonts w:ascii="Times New Roman" w:hAnsi="Times New Roman" w:cs="Times New Roman" w:hint="eastAsia"/>
+          <w:szCs w:val="24"/>
+        </w:rPr>
+        <w:t xml:space="preserve"> </w:t>
+      </w:r>
+      <w:r>
+        <w:rPr>
+          <w:rFonts w:ascii="Times New Roman" w:hAnsi="Times New Roman" w:cs="Times New Roman"/>
+          <w:szCs w:val="24"/>
+        </w:rPr>
+        <w:t>I can afford $100 a night</w:t>
+      </w:r>
+    </w:p>
+    <w:p>
+      <w:pPr>
+        <w:ind w:left="480"/>
+        <w:rPr>
+          <w:rFonts w:ascii="Times New Roman" w:hAnsi="Times New Roman" w:cs="Times New Roman"/>
+          <w:szCs w:val="24"/>
+        </w:rPr>
+      </w:pPr>
+      <w:r>
+        <w:rPr>
+          <w:rFonts w:ascii="Times New Roman" w:hAnsi="Times New Roman" w:cs="Times New Roman"/>
+          <w:szCs w:val="24"/>
+        </w:rPr>
+        <w:t>Travel Bot:</w:t>
+      </w:r>
+      <w:r>
+        <w:rPr>
+          <w:rFonts w:ascii="Times New Roman" w:hAnsi="Times New Roman" w:cs="Times New Roman" w:hint="eastAsia"/>
+          <w:szCs w:val="24"/>
+        </w:rPr>
+        <w:t xml:space="preserve"> </w:t>
+      </w:r>
+      <w:r>
+        <w:rPr>
+          <w:rFonts w:ascii="Times New Roman" w:hAnsi="Times New Roman" w:cs="Times New Roman"/>
+          <w:szCs w:val="24"/>
+        </w:rPr>
+        <w:t>Searching for the best accommodations that match you budget. I suggest BeachScape Kin Ha Villas. It just takes seconds to walk from your room to the beach!.</w:t>
+      </w:r>
+    </w:p>
+    <w:p>
+      <w:pPr>
+        <w:ind w:firstLine="480"/>
+        <w:rPr>
+          <w:rFonts w:ascii="Times New Roman" w:hAnsi="Times New Roman" w:cs="Times New Roman"/>
+          <w:szCs w:val="24"/>
+        </w:rPr>
+      </w:pPr>
+      <w:r>
+        <w:rPr>
+          <w:rFonts w:ascii="Times New Roman" w:hAnsi="Times New Roman" w:cs="Times New Roman"/>
+          <w:szCs w:val="24"/>
+        </w:rPr>
+        <w:t>User:</w:t>
+      </w:r>
+      <w:r>
+        <w:rPr>
+          <w:rFonts w:ascii="Times New Roman" w:hAnsi="Times New Roman" w:cs="Times New Roman" w:hint="eastAsia"/>
+          <w:szCs w:val="24"/>
+        </w:rPr>
+        <w:t xml:space="preserve"> </w:t>
+      </w:r>
+      <w:r>
+        <w:rPr>
+          <w:rFonts w:ascii="Times New Roman" w:hAnsi="Times New Roman" w:cs="Times New Roman"/>
+          <w:szCs w:val="24"/>
+        </w:rPr>
+        <w:t>Ok thanks.</w:t>
+      </w:r>
+    </w:p>
+    <w:p>
+      <w:pPr>
+        <w:ind w:firstLine="480"/>
+        <w:rPr>
+          <w:rFonts w:ascii="Times New Roman" w:hAnsi="Times New Roman" w:cs="Times New Roman"/>
+          <w:szCs w:val="24"/>
+        </w:rPr>
+      </w:pPr>
+      <w:r>
+        <w:rPr>
+          <w:rFonts w:ascii="Times New Roman" w:hAnsi="Times New Roman" w:cs="Times New Roman"/>
+          <w:szCs w:val="24"/>
+        </w:rPr>
+        <w:t>Travel Bot:</w:t>
+      </w:r>
+      <w:r>
+        <w:rPr>
+          <w:rFonts w:ascii="Times New Roman" w:hAnsi="Times New Roman" w:cs="Times New Roman" w:hint="eastAsia"/>
+          <w:szCs w:val="24"/>
+        </w:rPr>
+        <w:t xml:space="preserve"> </w:t>
+      </w:r>
+      <w:r>
+        <w:rPr>
+          <w:rFonts w:ascii="Times New Roman" w:hAnsi="Times New Roman" w:cs="Times New Roman"/>
+          <w:szCs w:val="24"/>
+        </w:rPr>
+        <w:t>You're welcome.</w:t>
+      </w:r>
+    </w:p>
+    <w:p>
+      <w:pPr>
+        <w:ind w:firstLine="480"/>
+        <w:rPr>
+          <w:rFonts w:ascii="Times New Roman" w:hAnsi="Times New Roman" w:cs="Times New Roman"/>
+          <w:szCs w:val="24"/>
+        </w:rPr>
+      </w:pPr>
+      <w:r>
+        <w:rPr>
+          <w:rFonts w:ascii="Times New Roman" w:hAnsi="Times New Roman" w:cs="Times New Roman"/>
+          <w:szCs w:val="24"/>
+        </w:rPr>
+        <w:t>User:</w:t>
+      </w:r>
+      <w:r>
+        <w:rPr>
+          <w:rFonts w:ascii="Times New Roman" w:hAnsi="Times New Roman" w:cs="Times New Roman" w:hint="eastAsia"/>
+          <w:szCs w:val="24"/>
+        </w:rPr>
+        <w:t xml:space="preserve"> </w:t>
+      </w:r>
+      <w:r>
+        <w:rPr>
+          <w:rFonts w:ascii="Times New Roman" w:hAnsi="Times New Roman" w:cs="Times New Roman"/>
+          <w:szCs w:val="24"/>
+        </w:rPr>
+        <w:t>Bye</w:t>
+      </w:r>
+    </w:p>
+    <w:p>
+      <w:pPr>
+        <w:rPr>
+          <w:rFonts w:ascii="Times New Roman" w:hAnsi="Times New Roman" w:cs="Times New Roman" w:hint="eastAsia"/>
+          <w:szCs w:val="24"/>
+        </w:rPr>
+      </w:pPr>
+      <w:r>
+        <w:rPr>
+          <w:rFonts w:ascii="Times New Roman" w:hAnsi="Times New Roman" w:cs="Times New Roman" w:hint="eastAsia"/>
+          <w:b/>
+          <w:szCs w:val="24"/>
+        </w:rPr>
+        <w:tab/>
+      </w:r>
+      <w:r>
+        <w:rPr>
+          <w:rFonts w:ascii="Times New Roman" w:hAnsi="Times New Roman" w:cs="Times New Roman"/>
+          <w:szCs w:val="24"/>
+        </w:rPr>
+        <w:t>Travel Bot:</w:t>
+      </w:r>
+      <w:r>
+        <w:rPr>
+          <w:rFonts w:ascii="Times New Roman" w:hAnsi="Times New Roman" w:cs="Times New Roman" w:hint="eastAsia"/>
+          <w:szCs w:val="24"/>
+        </w:rPr>
+        <w:t xml:space="preserve"> </w:t>
+      </w:r>
+      <w:r>
+        <w:rPr>
+          <w:rFonts w:ascii="Times New Roman" w:hAnsi="Times New Roman" w:cs="Times New Roman"/>
+          <w:szCs w:val="24"/>
+        </w:rPr>
+        <w:t>See you later</w:t>
+      </w:r>
+    </w:p>
+    <w:p>
+      <w:pPr>
+        <w:rPr>
+          <w:rFonts w:ascii="Times New Roman" w:hAnsi="Times New Roman" w:cs="Times New Roman"/>
+          <w:szCs w:val="24"/>
+        </w:rPr>
+      </w:pPr>
+    </w:p>
+    <w:p>
+      <w:pPr>
+        <w:rPr>
+          <w:rFonts w:ascii="Times New Roman" w:hAnsi="Times New Roman" w:cs="Times New Roman"/>
           <w:szCs w:val="24"/>
         </w:rPr>
       </w:pPr>
@@ -2531,7 +5208,7 @@
         </w:numPr>
         <w:ind w:leftChars="0"/>
         <w:rPr>
-          <w:rFonts w:ascii="Times New Roman" w:hAnsi="Times New Roman" w:cs="Times New Roman" w:hint="eastAsia"/>
+          <w:rFonts w:ascii="Times New Roman" w:hAnsi="Times New Roman" w:cs="Times New Roman"/>
           <w:szCs w:val="24"/>
         </w:rPr>
       </w:pPr>
@@ -2552,7 +5229,7 @@
         </w:numPr>
         <w:ind w:leftChars="0"/>
         <w:rPr>
-          <w:rFonts w:ascii="Times New Roman" w:hAnsi="Times New Roman" w:cs="Times New Roman" w:hint="eastAsia"/>
+          <w:rFonts w:ascii="Times New Roman" w:hAnsi="Times New Roman" w:cs="Times New Roman"/>
           <w:szCs w:val="24"/>
         </w:rPr>
       </w:pPr>
@@ -2636,7 +5313,7 @@
         </w:numPr>
         <w:ind w:leftChars="0"/>
         <w:rPr>
-          <w:rFonts w:ascii="Times New Roman" w:hAnsi="Times New Roman" w:cs="Times New Roman" w:hint="eastAsia"/>
+          <w:rFonts w:ascii="Times New Roman" w:hAnsi="Times New Roman" w:cs="Times New Roman"/>
           <w:szCs w:val="24"/>
         </w:rPr>
       </w:pPr>
@@ -2719,65 +5396,10 @@
       </w:pPr>
       <w:r>
         <w:rPr>
-          <w:rFonts w:ascii="Times New Roman" w:hAnsi="Times New Roman" w:cs="Times New Roman"/>
-          <w:szCs w:val="24"/>
-        </w:rPr>
-        <w:t>…</w:t>
-      </w:r>
-    </w:p>
-    <w:p>
-      <w:pPr>
-        <w:rPr>
-          <w:rFonts w:ascii="Times New Roman" w:hAnsi="Times New Roman" w:cs="Times New Roman" w:hint="eastAsia"/>
-          <w:b/>
-          <w:szCs w:val="24"/>
-        </w:rPr>
-      </w:pPr>
-    </w:p>
-    <w:p>
-      <w:pPr>
-        <w:rPr>
-          <w:rFonts w:ascii="Times New Roman" w:hAnsi="Times New Roman" w:cs="Times New Roman" w:hint="eastAsia"/>
-          <w:b/>
-          <w:szCs w:val="24"/>
-        </w:rPr>
-      </w:pPr>
-      <w:r>
-        <w:rPr>
-          <w:rFonts w:ascii="Times New Roman" w:hAnsi="Times New Roman" w:cs="Times New Roman" w:hint="eastAsia"/>
-          <w:b/>
-          <w:szCs w:val="24"/>
-        </w:rPr>
-        <w:t>Future Implementations:</w:t>
-      </w:r>
-    </w:p>
-    <w:p>
-      <w:pPr>
-        <w:rPr>
-          <w:rFonts w:ascii="Times New Roman" w:hAnsi="Times New Roman" w:cs="Times New Roman" w:hint="eastAsia"/>
-          <w:szCs w:val="24"/>
-        </w:rPr>
-      </w:pPr>
-      <w:r>
-        <w:rPr>
-          <w:rFonts w:ascii="Times New Roman" w:hAnsi="Times New Roman" w:cs="Times New Roman" w:hint="eastAsia"/>
-          <w:szCs w:val="24"/>
-        </w:rPr>
-        <w:tab/>
-      </w:r>
-      <w:r>
-        <w:rPr>
-          <w:rFonts w:ascii="Times New Roman" w:hAnsi="Times New Roman" w:cs="Times New Roman"/>
-          <w:szCs w:val="24"/>
-        </w:rPr>
-        <w:t>Because</w:t>
-      </w:r>
-      <w:r>
-        <w:rPr>
-          <w:rFonts w:ascii="Times New Roman" w:hAnsi="Times New Roman" w:cs="Times New Roman" w:hint="eastAsia"/>
-          <w:szCs w:val="24"/>
-        </w:rPr>
-        <w:t xml:space="preserve"> of the time constraint and the lack of knowledge we got, blah blah blah</w:t>
+          <w:rFonts w:ascii="Times New Roman" w:hAnsi="Times New Roman" w:cs="Times New Roman" w:hint="eastAsia"/>
+          <w:szCs w:val="24"/>
+        </w:rPr>
+        <w:t>Cannot go to an island by driving.</w:t>
       </w:r>
     </w:p>
     <w:p>

</xml_diff>